<commit_message>
-- my fingers are crossed, Ben -- deleted links to local files -- deleted references to local named ranges -- re-associated correct code with All Diddies button -- workbook_open code seems to be allowing buttons to be operable even    if sheet is protected - needs to be tested by someone who is not me -- updated documentation sheet -- src/vba files are up to date
</commit_message>
<xml_diff>
--- a/documentation/Scheduling Workbook Documentation.docx
+++ b/documentation/Scheduling Workbook Documentation.docx
@@ -28,8 +28,6 @@
           <w:color w:val="FF0000"/>
         </w:rPr>
       </w:pPr>
-      <w:bookmarkStart w:id="0" w:name="_GoBack"/>
-      <w:bookmarkEnd w:id="0"/>
     </w:p>
     <w:p>
       <w:pPr>
@@ -3561,1927 +3559,1790 @@
           <w:szCs w:val="28"/>
         </w:rPr>
       </w:pPr>
-      <w:r>
+    </w:p>
+    <w:p>
+      <w:pPr>
         <w:rPr>
           <w:b/>
           <w:sz w:val="28"/>
           <w:szCs w:val="28"/>
         </w:rPr>
-        <w:t>Code Modules</w:t>
-      </w:r>
-    </w:p>
-    <w:p>
-      <w:pPr>
-        <w:rPr>
-          <w:sz w:val="24"/>
-          <w:szCs w:val="24"/>
-        </w:rPr>
-      </w:pPr>
-      <w:r>
-        <w:rPr>
-          <w:sz w:val="24"/>
-          <w:szCs w:val="24"/>
-        </w:rPr>
-        <w:lastRenderedPageBreak/>
-        <w:t xml:space="preserve">Functionality was broken down into different modules, subroutines and functions </w:t>
-      </w:r>
-      <w:proofErr w:type="gramStart"/>
-      <w:r>
-        <w:rPr>
-          <w:sz w:val="24"/>
-          <w:szCs w:val="24"/>
-        </w:rPr>
-        <w:t>in order to</w:t>
-      </w:r>
-      <w:proofErr w:type="gramEnd"/>
-      <w:r>
-        <w:rPr>
-          <w:sz w:val="24"/>
-          <w:szCs w:val="24"/>
-        </w:rPr>
-        <w:t xml:space="preserve"> (hopefully) make the code easier to read and change </w:t>
-      </w:r>
-    </w:p>
-    <w:p>
-      <w:pPr>
-        <w:rPr>
-          <w:sz w:val="24"/>
-          <w:szCs w:val="24"/>
-        </w:rPr>
-      </w:pPr>
-    </w:p>
-    <w:p>
-      <w:pPr>
-        <w:rPr>
-          <w:sz w:val="24"/>
-          <w:szCs w:val="24"/>
-          <w:u w:val="single"/>
-        </w:rPr>
-      </w:pPr>
-      <w:r>
-        <w:rPr>
-          <w:sz w:val="24"/>
-          <w:szCs w:val="24"/>
-          <w:u w:val="single"/>
-        </w:rPr>
-        <w:t>AllSchedulesMod</w:t>
-      </w:r>
-      <w:r>
-        <w:rPr>
-          <w:sz w:val="24"/>
-          <w:szCs w:val="24"/>
-          <w:u w:val="single"/>
-        </w:rPr>
-        <w:t>:</w:t>
-      </w:r>
-    </w:p>
-    <w:p>
-      <w:pPr>
-        <w:rPr>
-          <w:sz w:val="24"/>
-          <w:szCs w:val="24"/>
-        </w:rPr>
-      </w:pPr>
-      <w:r>
-        <w:rPr>
-          <w:sz w:val="24"/>
-          <w:szCs w:val="24"/>
-        </w:rPr>
-        <w:t>Contains the main subroutines and functions for All Schedules sheet functionality</w:t>
-      </w:r>
-    </w:p>
-    <w:p>
-      <w:pPr>
-        <w:pStyle w:val="ListParagraph"/>
-        <w:numPr>
-          <w:ilvl w:val="0"/>
-          <w:numId w:val="5"/>
-        </w:numPr>
-        <w:rPr>
-          <w:sz w:val="24"/>
-          <w:szCs w:val="24"/>
-        </w:rPr>
-      </w:pPr>
-      <w:r>
-        <w:rPr>
-          <w:i/>
-          <w:sz w:val="24"/>
-          <w:szCs w:val="24"/>
-        </w:rPr>
-        <w:t>ge</w:t>
-      </w:r>
-      <w:r>
-        <w:rPr>
-          <w:i/>
-          <w:sz w:val="24"/>
-          <w:szCs w:val="24"/>
-        </w:rPr>
-        <w:t>t</w:t>
-      </w:r>
-      <w:r>
-        <w:rPr>
-          <w:i/>
-          <w:sz w:val="24"/>
-          <w:szCs w:val="24"/>
-        </w:rPr>
-        <w:t>Note</w:t>
-      </w:r>
-      <w:r>
-        <w:rPr>
-          <w:i/>
-          <w:sz w:val="24"/>
-          <w:szCs w:val="24"/>
-        </w:rPr>
-        <w:t>s</w:t>
-      </w:r>
-      <w:r>
-        <w:rPr>
-          <w:i/>
-          <w:sz w:val="24"/>
-          <w:szCs w:val="24"/>
-        </w:rPr>
-        <w:t>():</w:t>
-      </w:r>
-      <w:r>
-        <w:rPr>
-          <w:sz w:val="24"/>
-          <w:szCs w:val="24"/>
-        </w:rPr>
-        <w:t xml:space="preserve"> grabs therapist’s notes from the All Therapists sheet and puts them into the therapist’s schedule</w:t>
-      </w:r>
-    </w:p>
-    <w:p>
-      <w:pPr>
-        <w:pStyle w:val="ListParagraph"/>
-        <w:numPr>
-          <w:ilvl w:val="0"/>
-          <w:numId w:val="5"/>
-        </w:numPr>
-        <w:rPr>
-          <w:sz w:val="24"/>
-          <w:szCs w:val="24"/>
-        </w:rPr>
-      </w:pPr>
-      <w:r>
-        <w:rPr>
-          <w:i/>
-          <w:sz w:val="24"/>
-          <w:szCs w:val="24"/>
-        </w:rPr>
-        <w:t>getRooms():</w:t>
-      </w:r>
-      <w:r>
-        <w:rPr>
-          <w:sz w:val="24"/>
-          <w:szCs w:val="24"/>
-        </w:rPr>
-        <w:t xml:space="preserve"> gets rooms listed next to therapist’s name in All Therapists and puts them in therapist’s schedule</w:t>
-      </w:r>
-    </w:p>
-    <w:p>
-      <w:pPr>
-        <w:pStyle w:val="ListParagraph"/>
-        <w:numPr>
-          <w:ilvl w:val="0"/>
-          <w:numId w:val="5"/>
-        </w:numPr>
-        <w:rPr>
-          <w:sz w:val="24"/>
-          <w:szCs w:val="24"/>
-        </w:rPr>
-      </w:pPr>
-      <w:r>
-        <w:rPr>
-          <w:i/>
-          <w:sz w:val="24"/>
-          <w:szCs w:val="24"/>
-        </w:rPr>
-        <w:t>read</w:t>
-      </w:r>
-      <w:r>
-        <w:rPr>
-          <w:i/>
-          <w:sz w:val="24"/>
-          <w:szCs w:val="24"/>
-        </w:rPr>
-        <w:t>Schedules():</w:t>
-      </w:r>
-      <w:r>
-        <w:rPr>
-          <w:sz w:val="24"/>
-          <w:szCs w:val="24"/>
-        </w:rPr>
-        <w:t xml:space="preserve"> loops through 3W and 8P schedules</w:t>
-      </w:r>
-      <w:r>
-        <w:rPr>
-          <w:sz w:val="24"/>
-          <w:szCs w:val="24"/>
-        </w:rPr>
-        <w:t xml:space="preserve"> to get schedule info for each schedule</w:t>
-      </w:r>
-    </w:p>
-    <w:p>
-      <w:pPr>
-        <w:pStyle w:val="ListParagraph"/>
-        <w:numPr>
-          <w:ilvl w:val="0"/>
-          <w:numId w:val="5"/>
-        </w:numPr>
-        <w:rPr>
-          <w:sz w:val="24"/>
-          <w:szCs w:val="24"/>
-        </w:rPr>
-      </w:pPr>
-      <w:r>
-        <w:rPr>
-          <w:i/>
-          <w:sz w:val="24"/>
-          <w:szCs w:val="24"/>
-        </w:rPr>
-        <w:t>createSchedules():</w:t>
-      </w:r>
-      <w:r>
-        <w:rPr>
-          <w:sz w:val="24"/>
-          <w:szCs w:val="24"/>
-        </w:rPr>
-        <w:t xml:space="preserve"> subroutine that handles click event when the “Create Schedules” button is clicked</w:t>
-      </w:r>
-    </w:p>
-    <w:p>
-      <w:pPr>
-        <w:rPr>
-          <w:sz w:val="24"/>
-          <w:szCs w:val="24"/>
-          <w:u w:val="single"/>
-        </w:rPr>
-      </w:pPr>
-      <w:r>
-        <w:rPr>
-          <w:sz w:val="24"/>
-          <w:szCs w:val="24"/>
-          <w:u w:val="single"/>
-        </w:rPr>
-        <w:t>AllDiddiesMod</w:t>
-      </w:r>
-      <w:r>
-        <w:rPr>
-          <w:sz w:val="24"/>
-          <w:szCs w:val="24"/>
-          <w:u w:val="single"/>
-        </w:rPr>
-        <w:t>:</w:t>
-      </w:r>
-    </w:p>
-    <w:p>
-      <w:pPr>
-        <w:rPr>
-          <w:sz w:val="24"/>
-          <w:szCs w:val="24"/>
-        </w:rPr>
-      </w:pPr>
-      <w:r>
-        <w:rPr>
-          <w:sz w:val="24"/>
-          <w:szCs w:val="24"/>
-        </w:rPr>
-        <w:t>Contains the main subroutines and functions for All Diddies sheet functionality</w:t>
-      </w:r>
-    </w:p>
-    <w:p>
-      <w:pPr>
-        <w:pStyle w:val="ListParagraph"/>
-        <w:numPr>
-          <w:ilvl w:val="0"/>
-          <w:numId w:val="5"/>
-        </w:numPr>
-        <w:rPr>
-          <w:sz w:val="24"/>
-          <w:szCs w:val="24"/>
-          <w:u w:val="single"/>
-        </w:rPr>
-      </w:pPr>
-      <w:r>
-        <w:rPr>
-          <w:i/>
-          <w:sz w:val="24"/>
-          <w:szCs w:val="24"/>
-        </w:rPr>
-        <w:t>createDiddies():</w:t>
-      </w:r>
-      <w:r>
-        <w:rPr>
-          <w:sz w:val="24"/>
-          <w:szCs w:val="24"/>
-        </w:rPr>
-        <w:t xml:space="preserve"> </w:t>
-      </w:r>
-      <w:r>
-        <w:rPr>
-          <w:sz w:val="24"/>
-          <w:szCs w:val="24"/>
-        </w:rPr>
-        <w:t>event handler for “Create Diddies” button</w:t>
-      </w:r>
-      <w:r>
-        <w:rPr>
-          <w:sz w:val="24"/>
-          <w:szCs w:val="24"/>
-        </w:rPr>
-        <w:t>; reads 3W and 8P schedules and adds them to diddies</w:t>
-      </w:r>
-    </w:p>
-    <w:p>
-      <w:pPr>
-        <w:rPr>
-          <w:sz w:val="24"/>
-          <w:szCs w:val="24"/>
-          <w:u w:val="single"/>
-        </w:rPr>
-      </w:pPr>
-    </w:p>
-    <w:p>
-      <w:pPr>
-        <w:rPr>
-          <w:sz w:val="24"/>
-          <w:szCs w:val="24"/>
-          <w:u w:val="single"/>
-        </w:rPr>
-      </w:pPr>
-      <w:r>
-        <w:rPr>
-          <w:sz w:val="24"/>
-          <w:szCs w:val="24"/>
-          <w:u w:val="single"/>
-        </w:rPr>
-        <w:t>HelperMethods</w:t>
-      </w:r>
-      <w:r>
-        <w:rPr>
-          <w:sz w:val="24"/>
-          <w:szCs w:val="24"/>
-          <w:u w:val="single"/>
-        </w:rPr>
-        <w:t>:</w:t>
-      </w:r>
-    </w:p>
-    <w:p>
-      <w:pPr>
-        <w:rPr>
-          <w:sz w:val="24"/>
-          <w:szCs w:val="24"/>
-        </w:rPr>
-      </w:pPr>
-      <w:r>
-        <w:rPr>
-          <w:sz w:val="24"/>
-          <w:szCs w:val="24"/>
-        </w:rPr>
-        <w:t>Contains the subroutines and functions that may be used by more than one module; contains subroutines to assist with debugging</w:t>
-      </w:r>
-    </w:p>
-    <w:p>
-      <w:pPr>
-        <w:pStyle w:val="ListParagraph"/>
-        <w:numPr>
-          <w:ilvl w:val="0"/>
-          <w:numId w:val="5"/>
-        </w:numPr>
-        <w:rPr>
-          <w:sz w:val="24"/>
-          <w:szCs w:val="24"/>
-        </w:rPr>
-      </w:pPr>
-      <w:r>
-        <w:rPr>
-          <w:i/>
-          <w:sz w:val="24"/>
-          <w:szCs w:val="24"/>
-        </w:rPr>
-        <w:t>clearAllSchedules():</w:t>
-      </w:r>
-      <w:r>
-        <w:rPr>
-          <w:sz w:val="24"/>
-          <w:szCs w:val="24"/>
-        </w:rPr>
-        <w:t xml:space="preserve"> clears contents from All Schedules sheet</w:t>
-      </w:r>
-      <w:r>
-        <w:rPr>
-          <w:sz w:val="24"/>
-          <w:szCs w:val="24"/>
-        </w:rPr>
-        <w:t xml:space="preserve">; </w:t>
-      </w:r>
-      <w:r>
-        <w:rPr>
-          <w:sz w:val="24"/>
-          <w:szCs w:val="24"/>
-        </w:rPr>
-        <w:t>changes interior of highlighted cells to white</w:t>
-      </w:r>
-      <w:r>
-        <w:rPr>
-          <w:sz w:val="24"/>
-          <w:szCs w:val="24"/>
-        </w:rPr>
-        <w:t xml:space="preserve"> </w:t>
-      </w:r>
-      <w:r>
-        <w:rPr>
-          <w:sz w:val="24"/>
-          <w:szCs w:val="24"/>
-        </w:rPr>
-        <w:t>(removes conditional highlighting</w:t>
-      </w:r>
-      <w:r>
-        <w:rPr>
-          <w:sz w:val="24"/>
-          <w:szCs w:val="24"/>
-        </w:rPr>
-        <w:t>)</w:t>
-      </w:r>
-    </w:p>
-    <w:p>
-      <w:pPr>
-        <w:pStyle w:val="ListParagraph"/>
-        <w:numPr>
-          <w:ilvl w:val="0"/>
-          <w:numId w:val="5"/>
-        </w:numPr>
-        <w:rPr>
-          <w:sz w:val="24"/>
-          <w:szCs w:val="24"/>
-        </w:rPr>
-      </w:pPr>
-      <w:r>
-        <w:rPr>
-          <w:i/>
-          <w:sz w:val="24"/>
-          <w:szCs w:val="24"/>
-        </w:rPr>
-        <w:t>clearDiddies</w:t>
-      </w:r>
-      <w:r>
-        <w:rPr>
-          <w:i/>
-          <w:sz w:val="24"/>
-          <w:szCs w:val="24"/>
-        </w:rPr>
-        <w:t>():</w:t>
-      </w:r>
-      <w:r>
-        <w:rPr>
-          <w:sz w:val="24"/>
-          <w:szCs w:val="24"/>
-        </w:rPr>
-        <w:t xml:space="preserve"> </w:t>
-      </w:r>
-      <w:r>
-        <w:rPr>
-          <w:sz w:val="24"/>
-          <w:szCs w:val="24"/>
-        </w:rPr>
-        <w:t>clears contents from All Diddies</w:t>
-      </w:r>
-      <w:r>
-        <w:rPr>
-          <w:sz w:val="24"/>
-          <w:szCs w:val="24"/>
-        </w:rPr>
-        <w:t xml:space="preserve"> sheet</w:t>
-      </w:r>
-      <w:r>
-        <w:rPr>
-          <w:sz w:val="24"/>
-          <w:szCs w:val="24"/>
-        </w:rPr>
-        <w:t xml:space="preserve">; </w:t>
-      </w:r>
-      <w:r>
-        <w:rPr>
-          <w:sz w:val="24"/>
-          <w:szCs w:val="24"/>
-        </w:rPr>
-        <w:t>changes interior of highlighted cells to white (removes conditional highlighting)</w:t>
-      </w:r>
-    </w:p>
-    <w:p>
-      <w:pPr>
-        <w:pStyle w:val="ListParagraph"/>
-        <w:numPr>
-          <w:ilvl w:val="0"/>
-          <w:numId w:val="5"/>
-        </w:numPr>
-        <w:rPr>
-          <w:sz w:val="24"/>
-          <w:szCs w:val="24"/>
-        </w:rPr>
-      </w:pPr>
-      <w:r>
-        <w:rPr>
-          <w:i/>
-          <w:sz w:val="24"/>
-          <w:szCs w:val="24"/>
-        </w:rPr>
-        <w:t>getNameAndProf():</w:t>
-      </w:r>
-      <w:r>
-        <w:rPr>
-          <w:sz w:val="24"/>
-          <w:szCs w:val="24"/>
-        </w:rPr>
-        <w:t xml:space="preserve"> Data validation function that returns “LUNCH”, “GRAY”, “TMG Procedure” or therapist’s name and profession for use in diddies</w:t>
-      </w:r>
-    </w:p>
-    <w:p>
-      <w:pPr>
-        <w:pStyle w:val="ListParagraph"/>
-        <w:numPr>
-          <w:ilvl w:val="0"/>
-          <w:numId w:val="5"/>
-        </w:numPr>
-        <w:rPr>
-          <w:sz w:val="24"/>
-          <w:szCs w:val="24"/>
-        </w:rPr>
-      </w:pPr>
-      <w:r>
-        <w:rPr>
-          <w:i/>
-          <w:sz w:val="24"/>
-          <w:szCs w:val="24"/>
-        </w:rPr>
-        <w:t>lastTimeCreated():</w:t>
-      </w:r>
-      <w:r>
-        <w:rPr>
-          <w:sz w:val="24"/>
-          <w:szCs w:val="24"/>
-        </w:rPr>
-        <w:t xml:space="preserve"> returns current date and time</w:t>
-      </w:r>
-    </w:p>
-    <w:p>
-      <w:pPr>
-        <w:pStyle w:val="ListParagraph"/>
-        <w:numPr>
-          <w:ilvl w:val="0"/>
-          <w:numId w:val="5"/>
-        </w:numPr>
-        <w:rPr>
-          <w:sz w:val="24"/>
-          <w:szCs w:val="24"/>
-        </w:rPr>
-      </w:pPr>
-      <w:r>
-        <w:rPr>
-          <w:i/>
-          <w:sz w:val="24"/>
-          <w:szCs w:val="24"/>
-        </w:rPr>
-        <w:t>checkValue</w:t>
-      </w:r>
-      <w:r>
-        <w:rPr>
-          <w:i/>
-          <w:sz w:val="24"/>
-          <w:szCs w:val="24"/>
-        </w:rPr>
-        <w:t>(</w:t>
-      </w:r>
-      <w:r>
-        <w:rPr>
-          <w:i/>
-          <w:sz w:val="24"/>
-          <w:szCs w:val="24"/>
-        </w:rPr>
-        <w:t>value AS String</w:t>
-      </w:r>
-      <w:r>
-        <w:rPr>
-          <w:i/>
-          <w:sz w:val="24"/>
-          <w:szCs w:val="24"/>
-        </w:rPr>
-        <w:t>):</w:t>
-      </w:r>
-      <w:r>
-        <w:rPr>
-          <w:sz w:val="24"/>
-          <w:szCs w:val="24"/>
-        </w:rPr>
-        <w:t xml:space="preserve"> </w:t>
-      </w:r>
-      <w:r>
-        <w:rPr>
-          <w:sz w:val="24"/>
-          <w:szCs w:val="24"/>
-        </w:rPr>
-        <w:t>takes a string value and determines if it is a therapist’s initials, lunch, or a gray option</w:t>
-      </w:r>
-      <w:r>
-        <w:rPr>
-          <w:sz w:val="24"/>
-          <w:szCs w:val="24"/>
-        </w:rPr>
-        <w:t>; returns therapist’s name &amp; profession, LUNCH or GRAY</w:t>
-      </w:r>
-    </w:p>
-    <w:p>
-      <w:pPr>
-        <w:pStyle w:val="ListParagraph"/>
-        <w:numPr>
-          <w:ilvl w:val="0"/>
-          <w:numId w:val="5"/>
-        </w:numPr>
-        <w:rPr>
-          <w:sz w:val="24"/>
-          <w:szCs w:val="24"/>
-        </w:rPr>
-      </w:pPr>
-      <w:r>
-        <w:rPr>
-          <w:i/>
-          <w:sz w:val="24"/>
-          <w:szCs w:val="24"/>
-        </w:rPr>
-        <w:t>lastTimeCreated</w:t>
-      </w:r>
-      <w:r>
-        <w:rPr>
-          <w:i/>
-          <w:sz w:val="24"/>
-          <w:szCs w:val="24"/>
-        </w:rPr>
-        <w:t>():</w:t>
-      </w:r>
-      <w:r>
-        <w:rPr>
-          <w:sz w:val="24"/>
-          <w:szCs w:val="24"/>
-        </w:rPr>
-        <w:t xml:space="preserve"> </w:t>
-      </w:r>
-      <w:r>
-        <w:rPr>
-          <w:sz w:val="24"/>
-          <w:szCs w:val="24"/>
-        </w:rPr>
-        <w:t>takes a range as an argument and puts the current date and time into that range; used to keep track of the last time diddies and schedules were created</w:t>
-      </w:r>
-    </w:p>
-    <w:p>
-      <w:pPr>
-        <w:pStyle w:val="ListParagraph"/>
-        <w:numPr>
-          <w:ilvl w:val="0"/>
-          <w:numId w:val="5"/>
-        </w:numPr>
-        <w:rPr>
-          <w:sz w:val="24"/>
-          <w:szCs w:val="24"/>
-        </w:rPr>
-      </w:pPr>
-      <w:r>
-        <w:rPr>
-          <w:i/>
-          <w:sz w:val="24"/>
-          <w:szCs w:val="24"/>
-        </w:rPr>
-        <w:t>returnInitials():</w:t>
-      </w:r>
-      <w:r>
-        <w:rPr>
-          <w:sz w:val="24"/>
-          <w:szCs w:val="24"/>
-        </w:rPr>
-        <w:t xml:space="preserve"> takes a string value from a cell and extracts and returns the therapist’s initials</w:t>
-      </w:r>
-      <w:r>
-        <w:rPr>
-          <w:sz w:val="24"/>
-          <w:szCs w:val="24"/>
-        </w:rPr>
-        <w:t>, “NOTE” if the cell contains a note, or “TMG”  since this is similar to the initials format</w:t>
-      </w:r>
-    </w:p>
-    <w:p>
-      <w:pPr>
-        <w:pStyle w:val="ListParagraph"/>
-        <w:numPr>
-          <w:ilvl w:val="0"/>
-          <w:numId w:val="5"/>
-        </w:numPr>
-        <w:rPr>
-          <w:sz w:val="24"/>
-          <w:szCs w:val="24"/>
-        </w:rPr>
-      </w:pPr>
-      <w:r>
-        <w:rPr>
-          <w:i/>
-          <w:sz w:val="24"/>
-          <w:szCs w:val="24"/>
-        </w:rPr>
-        <w:lastRenderedPageBreak/>
-        <w:t>isGray():</w:t>
-      </w:r>
-      <w:r>
-        <w:rPr>
-          <w:sz w:val="24"/>
-          <w:szCs w:val="24"/>
-        </w:rPr>
-        <w:t xml:space="preserve"> </w:t>
-      </w:r>
-      <w:r>
-        <w:rPr>
-          <w:sz w:val="24"/>
-          <w:szCs w:val="24"/>
-        </w:rPr>
-        <w:t>returns TRUE if value is a gray option listed in 3W, 8P or 3P</w:t>
-      </w:r>
-      <w:r>
-        <w:rPr>
-          <w:sz w:val="24"/>
-          <w:szCs w:val="24"/>
-        </w:rPr>
-        <w:t>; otherwise returns FALSE</w:t>
-      </w:r>
-    </w:p>
-    <w:p>
-      <w:pPr>
-        <w:pStyle w:val="ListParagraph"/>
-        <w:numPr>
-          <w:ilvl w:val="0"/>
-          <w:numId w:val="5"/>
-        </w:numPr>
-        <w:rPr>
-          <w:sz w:val="24"/>
-          <w:szCs w:val="24"/>
-        </w:rPr>
-      </w:pPr>
-      <w:r>
-        <w:rPr>
-          <w:i/>
-          <w:sz w:val="24"/>
-          <w:szCs w:val="24"/>
-        </w:rPr>
-        <w:t>copyNames():</w:t>
-      </w:r>
-      <w:r>
-        <w:rPr>
-          <w:sz w:val="24"/>
-          <w:szCs w:val="24"/>
-        </w:rPr>
-        <w:t xml:space="preserve"> copies named ranges from one workbook to another</w:t>
-      </w:r>
-    </w:p>
-    <w:p>
-      <w:pPr>
-        <w:pStyle w:val="ListParagraph"/>
-        <w:numPr>
-          <w:ilvl w:val="0"/>
-          <w:numId w:val="5"/>
-        </w:numPr>
-        <w:rPr>
-          <w:sz w:val="24"/>
-          <w:szCs w:val="24"/>
-        </w:rPr>
-      </w:pPr>
-      <w:r>
-        <w:rPr>
-          <w:i/>
-          <w:sz w:val="24"/>
-          <w:szCs w:val="24"/>
-        </w:rPr>
-        <w:t>clearIndSchedule():</w:t>
-      </w:r>
-      <w:r>
-        <w:rPr>
-          <w:sz w:val="24"/>
-          <w:szCs w:val="24"/>
-        </w:rPr>
-        <w:t xml:space="preserve"> clears Ind Schedule data and highlighting</w:t>
-      </w:r>
-    </w:p>
-    <w:p>
-      <w:pPr>
-        <w:pStyle w:val="ListParagraph"/>
-        <w:numPr>
-          <w:ilvl w:val="0"/>
-          <w:numId w:val="5"/>
-        </w:numPr>
-        <w:rPr>
-          <w:sz w:val="24"/>
-          <w:szCs w:val="24"/>
-        </w:rPr>
-      </w:pPr>
-      <w:r>
-        <w:rPr>
-          <w:i/>
-          <w:sz w:val="24"/>
-          <w:szCs w:val="24"/>
-        </w:rPr>
-        <w:t>schedCondFormat():</w:t>
-      </w:r>
-      <w:r>
-        <w:rPr>
-          <w:sz w:val="24"/>
-          <w:szCs w:val="24"/>
-        </w:rPr>
-        <w:t xml:space="preserve"> </w:t>
-      </w:r>
-      <w:r>
-        <w:rPr>
-          <w:sz w:val="24"/>
-          <w:szCs w:val="24"/>
-        </w:rPr>
-        <w:t>takes cells for eval and int highlighting keys, room ranges to highlight for int and eval,</w:t>
-      </w:r>
-      <w:r>
-        <w:rPr>
-          <w:sz w:val="24"/>
-          <w:szCs w:val="24"/>
-        </w:rPr>
-        <w:t xml:space="preserve"> </w:t>
-      </w:r>
-      <w:r>
-        <w:rPr>
-          <w:sz w:val="24"/>
-          <w:szCs w:val="24"/>
-        </w:rPr>
-        <w:t>therapist's initials box range to check, and sheet name to highlight</w:t>
-      </w:r>
-      <w:r>
-        <w:rPr>
-          <w:sz w:val="24"/>
-          <w:szCs w:val="24"/>
-        </w:rPr>
-        <w:t>; applies conditional highlighting to schedule</w:t>
-      </w:r>
-    </w:p>
-    <w:p>
-      <w:pPr>
-        <w:rPr>
-          <w:sz w:val="24"/>
-          <w:szCs w:val="24"/>
-        </w:rPr>
-      </w:pPr>
-    </w:p>
-    <w:p>
-      <w:pPr>
-        <w:rPr>
-          <w:sz w:val="24"/>
-          <w:szCs w:val="24"/>
-          <w:u w:val="single"/>
-        </w:rPr>
-      </w:pPr>
-      <w:r>
-        <w:rPr>
-          <w:sz w:val="24"/>
-          <w:szCs w:val="24"/>
-          <w:u w:val="single"/>
-        </w:rPr>
-        <w:t>IndScheduleMod</w:t>
-      </w:r>
-      <w:r>
-        <w:rPr>
-          <w:sz w:val="24"/>
-          <w:szCs w:val="24"/>
-          <w:u w:val="single"/>
-        </w:rPr>
-        <w:t>:</w:t>
-      </w:r>
-    </w:p>
-    <w:p>
-      <w:pPr>
-        <w:rPr>
-          <w:sz w:val="24"/>
-          <w:szCs w:val="24"/>
-        </w:rPr>
-      </w:pPr>
-      <w:r>
-        <w:rPr>
-          <w:sz w:val="24"/>
-          <w:szCs w:val="24"/>
-        </w:rPr>
-        <w:t xml:space="preserve">Contains the main subroutines and functions for </w:t>
-      </w:r>
-      <w:r>
-        <w:rPr>
-          <w:sz w:val="24"/>
-          <w:szCs w:val="24"/>
-        </w:rPr>
-        <w:t>Ind Schedule</w:t>
-      </w:r>
-      <w:r>
-        <w:rPr>
-          <w:sz w:val="24"/>
-          <w:szCs w:val="24"/>
-        </w:rPr>
-        <w:t xml:space="preserve"> sheet functionality</w:t>
-      </w:r>
-    </w:p>
-    <w:p>
-      <w:pPr>
-        <w:pStyle w:val="ListParagraph"/>
-        <w:numPr>
-          <w:ilvl w:val="0"/>
-          <w:numId w:val="5"/>
-        </w:numPr>
-        <w:rPr>
-          <w:sz w:val="24"/>
-          <w:szCs w:val="24"/>
-        </w:rPr>
-      </w:pPr>
-      <w:r>
-        <w:rPr>
-          <w:i/>
-          <w:sz w:val="24"/>
-          <w:szCs w:val="24"/>
-        </w:rPr>
-        <w:t>create</w:t>
-      </w:r>
-      <w:r>
-        <w:rPr>
-          <w:i/>
-          <w:sz w:val="24"/>
-          <w:szCs w:val="24"/>
-        </w:rPr>
-        <w:t>Ind</w:t>
-      </w:r>
-      <w:r>
-        <w:rPr>
-          <w:i/>
-          <w:sz w:val="24"/>
-          <w:szCs w:val="24"/>
-        </w:rPr>
-        <w:t>Sched ():</w:t>
-      </w:r>
-      <w:r>
-        <w:rPr>
-          <w:sz w:val="24"/>
-          <w:szCs w:val="24"/>
-        </w:rPr>
-        <w:t xml:space="preserve"> subroutine that handles click event when the “Create Schedule” button is clicked; clears previous data and highlighting, creates schedule by looping through 3W and 8P schedules, grabs notes from All Therapists and applies conditional highlighting</w:t>
-      </w:r>
-    </w:p>
-    <w:p>
-      <w:pPr>
-        <w:ind w:left="360"/>
-        <w:rPr>
-          <w:sz w:val="24"/>
-          <w:szCs w:val="24"/>
-        </w:rPr>
-      </w:pPr>
-    </w:p>
-    <w:p>
-      <w:pPr>
-        <w:rPr>
-          <w:sz w:val="24"/>
-          <w:szCs w:val="24"/>
-          <w:u w:val="single"/>
-        </w:rPr>
-      </w:pPr>
-      <w:r>
-        <w:rPr>
-          <w:sz w:val="24"/>
-          <w:szCs w:val="24"/>
-          <w:u w:val="single"/>
-        </w:rPr>
-        <w:t>ModFromOrigWB</w:t>
-      </w:r>
-      <w:r>
-        <w:rPr>
-          <w:sz w:val="24"/>
-          <w:szCs w:val="24"/>
-          <w:u w:val="single"/>
-        </w:rPr>
-        <w:t>:</w:t>
-      </w:r>
-    </w:p>
-    <w:p>
-      <w:pPr>
-        <w:rPr>
-          <w:sz w:val="24"/>
-          <w:szCs w:val="24"/>
-        </w:rPr>
-      </w:pPr>
-      <w:r>
-        <w:rPr>
-          <w:sz w:val="24"/>
-          <w:szCs w:val="24"/>
-        </w:rPr>
-        <w:t>Contains the old subroutines for original workbook; currently unused module</w:t>
-      </w:r>
-    </w:p>
-    <w:p>
-      <w:pPr>
-        <w:pStyle w:val="ListParagraph"/>
-        <w:numPr>
-          <w:ilvl w:val="0"/>
-          <w:numId w:val="5"/>
-        </w:numPr>
-        <w:rPr>
-          <w:i/>
-          <w:sz w:val="24"/>
-          <w:szCs w:val="24"/>
-        </w:rPr>
-      </w:pPr>
-      <w:r>
-        <w:rPr>
-          <w:i/>
-          <w:sz w:val="24"/>
-          <w:szCs w:val="24"/>
-        </w:rPr>
-        <w:t>SelectRange()</w:t>
-      </w:r>
-    </w:p>
-    <w:p>
-      <w:pPr>
-        <w:pStyle w:val="ListParagraph"/>
-        <w:numPr>
-          <w:ilvl w:val="0"/>
-          <w:numId w:val="5"/>
-        </w:numPr>
-        <w:rPr>
-          <w:i/>
-          <w:sz w:val="24"/>
-          <w:szCs w:val="24"/>
-        </w:rPr>
-      </w:pPr>
-      <w:r>
-        <w:rPr>
-          <w:i/>
-          <w:sz w:val="24"/>
-          <w:szCs w:val="24"/>
-        </w:rPr>
-        <w:t>PublishRange()</w:t>
-      </w:r>
-    </w:p>
-    <w:p>
-      <w:pPr>
-        <w:pStyle w:val="ListParagraph"/>
-        <w:numPr>
-          <w:ilvl w:val="0"/>
-          <w:numId w:val="5"/>
-        </w:numPr>
-        <w:rPr>
-          <w:i/>
-          <w:sz w:val="24"/>
-          <w:szCs w:val="24"/>
-        </w:rPr>
-      </w:pPr>
-      <w:r>
-        <w:rPr>
-          <w:i/>
-          <w:sz w:val="24"/>
-          <w:szCs w:val="24"/>
-        </w:rPr>
-        <w:t>LaunchHyperLink()</w:t>
-      </w:r>
-    </w:p>
-    <w:p>
-      <w:pPr>
-        <w:rPr>
-          <w:sz w:val="24"/>
-          <w:szCs w:val="24"/>
-          <w:u w:val="single"/>
-        </w:rPr>
-      </w:pPr>
-    </w:p>
-    <w:p>
-      <w:pPr>
-        <w:rPr>
-          <w:sz w:val="24"/>
-          <w:szCs w:val="24"/>
-          <w:u w:val="single"/>
-        </w:rPr>
-      </w:pPr>
-      <w:r>
-        <w:rPr>
-          <w:sz w:val="24"/>
-          <w:szCs w:val="24"/>
-          <w:u w:val="single"/>
-        </w:rPr>
-        <w:t>SaveSchedMod</w:t>
-      </w:r>
-      <w:r>
-        <w:rPr>
-          <w:sz w:val="24"/>
-          <w:szCs w:val="24"/>
-          <w:u w:val="single"/>
-        </w:rPr>
-        <w:t>:</w:t>
-      </w:r>
-    </w:p>
-    <w:p>
-      <w:pPr>
-        <w:rPr>
-          <w:sz w:val="24"/>
-          <w:szCs w:val="24"/>
-        </w:rPr>
-      </w:pPr>
-      <w:r>
-        <w:rPr>
-          <w:sz w:val="24"/>
-          <w:szCs w:val="24"/>
-        </w:rPr>
-        <w:t xml:space="preserve">Contains the subroutines for password protecting macro and creating PDF versions of the schedule </w:t>
-      </w:r>
-    </w:p>
-    <w:p>
-      <w:pPr>
-        <w:pStyle w:val="ListParagraph"/>
-        <w:numPr>
-          <w:ilvl w:val="0"/>
-          <w:numId w:val="5"/>
-        </w:numPr>
-        <w:rPr>
-          <w:i/>
-          <w:sz w:val="24"/>
-          <w:szCs w:val="24"/>
-        </w:rPr>
-      </w:pPr>
-      <w:r>
-        <w:rPr>
-          <w:i/>
-          <w:sz w:val="24"/>
-          <w:szCs w:val="24"/>
-        </w:rPr>
-        <w:t>PasswordProtect</w:t>
-      </w:r>
-      <w:r>
-        <w:rPr>
-          <w:i/>
-          <w:sz w:val="24"/>
-          <w:szCs w:val="24"/>
-        </w:rPr>
-        <w:t>()</w:t>
-      </w:r>
-      <w:r>
-        <w:rPr>
-          <w:i/>
-          <w:sz w:val="24"/>
-          <w:szCs w:val="24"/>
-        </w:rPr>
-        <w:t xml:space="preserve">: </w:t>
-      </w:r>
-      <w:r>
-        <w:rPr>
-          <w:sz w:val="24"/>
-          <w:szCs w:val="24"/>
-        </w:rPr>
-        <w:t>specifies file paths, specifies names of PDFs generated and saves 2 copies of generated PDF schedule</w:t>
-      </w:r>
-    </w:p>
-    <w:p>
-      <w:pPr>
-        <w:pStyle w:val="ListParagraph"/>
-        <w:numPr>
-          <w:ilvl w:val="0"/>
-          <w:numId w:val="5"/>
-        </w:numPr>
-        <w:rPr>
-          <w:i/>
-          <w:sz w:val="24"/>
-          <w:szCs w:val="24"/>
-        </w:rPr>
-      </w:pPr>
-      <w:r>
-        <w:rPr>
-          <w:i/>
-          <w:sz w:val="24"/>
-          <w:szCs w:val="24"/>
-        </w:rPr>
-        <w:t>SaveSchedule</w:t>
-      </w:r>
-      <w:r>
-        <w:rPr>
-          <w:i/>
-          <w:sz w:val="24"/>
-          <w:szCs w:val="24"/>
-        </w:rPr>
-        <w:t>()</w:t>
-      </w:r>
-      <w:r>
-        <w:rPr>
-          <w:i/>
-          <w:sz w:val="24"/>
-          <w:szCs w:val="24"/>
-        </w:rPr>
-        <w:t xml:space="preserve">: </w:t>
-      </w:r>
-      <w:r>
-        <w:rPr>
-          <w:sz w:val="24"/>
-          <w:szCs w:val="24"/>
-        </w:rPr>
-        <w:t>save the current schedule as PDF for use with Scheduling PDF script</w:t>
-      </w:r>
-    </w:p>
-    <w:p>
-      <w:pPr>
-        <w:pStyle w:val="ListParagraph"/>
-        <w:numPr>
-          <w:ilvl w:val="0"/>
-          <w:numId w:val="5"/>
-        </w:numPr>
-        <w:rPr>
-          <w:sz w:val="24"/>
-          <w:szCs w:val="24"/>
-        </w:rPr>
-      </w:pPr>
-      <w:r>
-        <w:rPr>
-          <w:i/>
-          <w:sz w:val="24"/>
-          <w:szCs w:val="24"/>
-        </w:rPr>
-        <w:t xml:space="preserve">SaveArchive(): </w:t>
-      </w:r>
-      <w:r>
-        <w:rPr>
-          <w:sz w:val="24"/>
-          <w:szCs w:val="24"/>
-        </w:rPr>
-        <w:t>save the current schedule as an Archived PDF file</w:t>
-      </w:r>
-    </w:p>
-    <w:p>
-      <w:pPr>
-        <w:pStyle w:val="ListParagraph"/>
-        <w:numPr>
-          <w:ilvl w:val="0"/>
-          <w:numId w:val="5"/>
-        </w:numPr>
-        <w:rPr>
-          <w:i/>
-          <w:sz w:val="24"/>
-          <w:szCs w:val="24"/>
-        </w:rPr>
-      </w:pPr>
-      <w:r>
-        <w:rPr>
-          <w:i/>
-          <w:sz w:val="24"/>
-          <w:szCs w:val="24"/>
-        </w:rPr>
-        <w:t>SaveToODS()</w:t>
-      </w:r>
-    </w:p>
-    <w:p>
-      <w:pPr>
-        <w:pStyle w:val="ListParagraph"/>
-        <w:numPr>
-          <w:ilvl w:val="0"/>
-          <w:numId w:val="5"/>
-        </w:numPr>
-        <w:rPr>
-          <w:i/>
-          <w:sz w:val="24"/>
-          <w:szCs w:val="24"/>
-        </w:rPr>
-      </w:pPr>
-      <w:r>
-        <w:rPr>
-          <w:i/>
-          <w:sz w:val="24"/>
-          <w:szCs w:val="24"/>
-        </w:rPr>
-        <w:t>LaunchSchedulizer</w:t>
-      </w:r>
-      <w:r>
-        <w:rPr>
-          <w:i/>
-          <w:sz w:val="24"/>
-          <w:szCs w:val="24"/>
-        </w:rPr>
-        <w:t xml:space="preserve">(): </w:t>
-      </w:r>
-      <w:r>
-        <w:rPr>
-          <w:sz w:val="24"/>
-          <w:szCs w:val="24"/>
-        </w:rPr>
-        <w:t>open the current schedule in a web-browser</w:t>
-      </w:r>
-    </w:p>
-    <w:p>
-      <w:pPr>
-        <w:pStyle w:val="ListParagraph"/>
-        <w:numPr>
-          <w:ilvl w:val="0"/>
-          <w:numId w:val="5"/>
-        </w:numPr>
-        <w:rPr>
-          <w:i/>
-          <w:sz w:val="24"/>
-          <w:szCs w:val="24"/>
-        </w:rPr>
-      </w:pPr>
-      <w:r>
-        <w:rPr>
-          <w:i/>
-          <w:sz w:val="24"/>
-          <w:szCs w:val="24"/>
-        </w:rPr>
-        <w:t xml:space="preserve">GetRange(): </w:t>
-      </w:r>
-      <w:r>
-        <w:rPr>
-          <w:sz w:val="24"/>
-          <w:szCs w:val="24"/>
-        </w:rPr>
-        <w:t>return the range needed for each of the 2 schedules</w:t>
-      </w:r>
-    </w:p>
-    <w:p>
-      <w:pPr>
-        <w:rPr>
-          <w:sz w:val="24"/>
-          <w:szCs w:val="24"/>
-        </w:rPr>
-      </w:pPr>
-    </w:p>
-    <w:p>
-      <w:pPr>
-        <w:rPr>
-          <w:sz w:val="24"/>
-          <w:szCs w:val="24"/>
-          <w:u w:val="single"/>
-        </w:rPr>
-      </w:pPr>
-      <w:r>
-        <w:rPr>
-          <w:sz w:val="24"/>
-          <w:szCs w:val="24"/>
-          <w:u w:val="single"/>
-        </w:rPr>
-        <w:t>SaveSchedPDFMod</w:t>
-      </w:r>
-      <w:r>
-        <w:rPr>
-          <w:sz w:val="24"/>
-          <w:szCs w:val="24"/>
-          <w:u w:val="single"/>
-        </w:rPr>
-        <w:t>:</w:t>
-      </w:r>
-    </w:p>
-    <w:p>
-      <w:pPr>
-        <w:rPr>
-          <w:sz w:val="24"/>
-          <w:szCs w:val="24"/>
-        </w:rPr>
-      </w:pPr>
-      <w:r>
-        <w:rPr>
-          <w:sz w:val="24"/>
-          <w:szCs w:val="24"/>
-        </w:rPr>
-        <w:lastRenderedPageBreak/>
-        <w:t xml:space="preserve">Contains the subroutines for password protecting macro and creating PDF versions of the schedule </w:t>
-      </w:r>
-    </w:p>
-    <w:p>
-      <w:pPr>
-        <w:pStyle w:val="ListParagraph"/>
-        <w:numPr>
-          <w:ilvl w:val="0"/>
-          <w:numId w:val="5"/>
-        </w:numPr>
-        <w:rPr>
-          <w:i/>
-          <w:sz w:val="24"/>
-          <w:szCs w:val="24"/>
-        </w:rPr>
-      </w:pPr>
-      <w:r>
-        <w:rPr>
-          <w:i/>
-          <w:sz w:val="24"/>
-          <w:szCs w:val="24"/>
-        </w:rPr>
-        <w:t>PasswordProtect</w:t>
-      </w:r>
-      <w:r>
-        <w:rPr>
-          <w:i/>
-          <w:sz w:val="24"/>
-          <w:szCs w:val="24"/>
-        </w:rPr>
-        <w:t>()</w:t>
-      </w:r>
-      <w:r>
-        <w:rPr>
-          <w:i/>
-          <w:sz w:val="24"/>
-          <w:szCs w:val="24"/>
-        </w:rPr>
-        <w:t xml:space="preserve">: </w:t>
-      </w:r>
-      <w:r>
-        <w:rPr>
-          <w:sz w:val="24"/>
-          <w:szCs w:val="24"/>
-        </w:rPr>
-        <w:t>specifies file paths, specifies names of PDFs generated and saves 2 copies of generated PDF schedule</w:t>
-      </w:r>
-    </w:p>
-    <w:p>
-      <w:pPr>
-        <w:pStyle w:val="ListParagraph"/>
-        <w:numPr>
-          <w:ilvl w:val="0"/>
-          <w:numId w:val="5"/>
-        </w:numPr>
-        <w:rPr>
-          <w:i/>
-          <w:sz w:val="24"/>
-          <w:szCs w:val="24"/>
-        </w:rPr>
-      </w:pPr>
-      <w:r>
-        <w:rPr>
-          <w:i/>
-          <w:sz w:val="24"/>
-          <w:szCs w:val="24"/>
-        </w:rPr>
-        <w:t>SaveSchedule</w:t>
-      </w:r>
-      <w:r>
-        <w:rPr>
-          <w:i/>
-          <w:sz w:val="24"/>
-          <w:szCs w:val="24"/>
-        </w:rPr>
-        <w:t>()</w:t>
-      </w:r>
-      <w:r>
-        <w:rPr>
-          <w:i/>
-          <w:sz w:val="24"/>
-          <w:szCs w:val="24"/>
-        </w:rPr>
-        <w:t xml:space="preserve">: </w:t>
-      </w:r>
-      <w:r>
-        <w:rPr>
-          <w:sz w:val="24"/>
-          <w:szCs w:val="24"/>
-        </w:rPr>
-        <w:t>save the current schedule as PDF for use with Scheduling PDF script</w:t>
-      </w:r>
-    </w:p>
-    <w:p>
-      <w:pPr>
-        <w:pStyle w:val="ListParagraph"/>
-        <w:numPr>
-          <w:ilvl w:val="0"/>
-          <w:numId w:val="5"/>
-        </w:numPr>
-        <w:rPr>
-          <w:sz w:val="24"/>
-          <w:szCs w:val="24"/>
-        </w:rPr>
-      </w:pPr>
-      <w:r>
-        <w:rPr>
-          <w:i/>
-          <w:sz w:val="24"/>
-          <w:szCs w:val="24"/>
-        </w:rPr>
-        <w:t xml:space="preserve">SaveArchive(): </w:t>
-      </w:r>
-      <w:r>
-        <w:rPr>
-          <w:sz w:val="24"/>
-          <w:szCs w:val="24"/>
-        </w:rPr>
-        <w:t>save the current schedule as an Archived PDF file</w:t>
-      </w:r>
-    </w:p>
-    <w:p>
-      <w:pPr>
-        <w:pStyle w:val="ListParagraph"/>
-        <w:numPr>
-          <w:ilvl w:val="0"/>
-          <w:numId w:val="5"/>
-        </w:numPr>
-        <w:rPr>
-          <w:i/>
-          <w:sz w:val="24"/>
-          <w:szCs w:val="24"/>
-        </w:rPr>
-      </w:pPr>
-      <w:r>
-        <w:rPr>
-          <w:i/>
-          <w:sz w:val="24"/>
-          <w:szCs w:val="24"/>
-        </w:rPr>
-        <w:t>SaveToODS()</w:t>
-      </w:r>
-    </w:p>
-    <w:p>
-      <w:pPr>
-        <w:pStyle w:val="ListParagraph"/>
-        <w:numPr>
-          <w:ilvl w:val="0"/>
-          <w:numId w:val="5"/>
-        </w:numPr>
-        <w:rPr>
-          <w:i/>
-          <w:sz w:val="24"/>
-          <w:szCs w:val="24"/>
-        </w:rPr>
-      </w:pPr>
-      <w:r>
-        <w:rPr>
-          <w:i/>
-          <w:sz w:val="24"/>
-          <w:szCs w:val="24"/>
-        </w:rPr>
-        <w:t>LaunchSchedulizer</w:t>
-      </w:r>
-      <w:r>
-        <w:rPr>
-          <w:i/>
-          <w:sz w:val="24"/>
-          <w:szCs w:val="24"/>
-        </w:rPr>
-        <w:t xml:space="preserve">(): </w:t>
-      </w:r>
-      <w:r>
-        <w:rPr>
-          <w:sz w:val="24"/>
-          <w:szCs w:val="24"/>
-        </w:rPr>
-        <w:t>open the current schedule in a web-browser</w:t>
-      </w:r>
-    </w:p>
-    <w:p>
-      <w:pPr>
-        <w:pStyle w:val="ListParagraph"/>
-        <w:numPr>
-          <w:ilvl w:val="0"/>
-          <w:numId w:val="5"/>
-        </w:numPr>
-        <w:rPr>
-          <w:i/>
-          <w:sz w:val="24"/>
-          <w:szCs w:val="24"/>
-        </w:rPr>
-      </w:pPr>
-      <w:r>
-        <w:rPr>
-          <w:i/>
-          <w:sz w:val="24"/>
-          <w:szCs w:val="24"/>
-        </w:rPr>
-        <w:t xml:space="preserve">GetRange(): </w:t>
-      </w:r>
-      <w:r>
-        <w:rPr>
-          <w:sz w:val="24"/>
-          <w:szCs w:val="24"/>
-        </w:rPr>
-        <w:t>return the range needed for each of the 2 schedules</w:t>
-      </w:r>
-    </w:p>
-    <w:p>
-      <w:pPr>
-        <w:pStyle w:val="ListParagraph"/>
-        <w:numPr>
-          <w:ilvl w:val="0"/>
-          <w:numId w:val="5"/>
-        </w:numPr>
-        <w:rPr>
-          <w:i/>
-          <w:sz w:val="24"/>
-          <w:szCs w:val="24"/>
-        </w:rPr>
-      </w:pPr>
-      <w:r>
-        <w:rPr>
-          <w:i/>
-          <w:sz w:val="24"/>
-          <w:szCs w:val="24"/>
-        </w:rPr>
-        <w:t xml:space="preserve">GetDate(): </w:t>
-      </w:r>
-      <w:r>
-        <w:rPr>
-          <w:sz w:val="24"/>
-          <w:szCs w:val="24"/>
-        </w:rPr>
-        <w:t>return the current date being used</w:t>
-      </w:r>
-    </w:p>
-    <w:p>
-      <w:pPr>
-        <w:rPr>
-          <w:sz w:val="24"/>
-          <w:szCs w:val="24"/>
-        </w:rPr>
-      </w:pPr>
-    </w:p>
-    <w:p>
-      <w:pPr>
-        <w:rPr>
-          <w:sz w:val="24"/>
-          <w:szCs w:val="24"/>
-          <w:u w:val="single"/>
-        </w:rPr>
-      </w:pPr>
-      <w:r>
-        <w:rPr>
-          <w:sz w:val="24"/>
-          <w:szCs w:val="24"/>
-          <w:u w:val="single"/>
-        </w:rPr>
-        <w:t>searchRangeMod</w:t>
-      </w:r>
-      <w:r>
-        <w:rPr>
-          <w:sz w:val="24"/>
-          <w:szCs w:val="24"/>
-          <w:u w:val="single"/>
-        </w:rPr>
-        <w:t>:</w:t>
-      </w:r>
-    </w:p>
-    <w:p>
-      <w:pPr>
-        <w:rPr>
-          <w:sz w:val="24"/>
-          <w:szCs w:val="24"/>
-        </w:rPr>
-      </w:pPr>
-      <w:r>
-        <w:rPr>
-          <w:sz w:val="24"/>
-          <w:szCs w:val="24"/>
-        </w:rPr>
-        <w:t xml:space="preserve">Contains </w:t>
-      </w:r>
-      <w:r>
-        <w:rPr>
-          <w:sz w:val="24"/>
-          <w:szCs w:val="24"/>
-        </w:rPr>
-        <w:t>searchRange function</w:t>
-      </w:r>
-    </w:p>
-    <w:p>
-      <w:pPr>
-        <w:pStyle w:val="ListParagraph"/>
-        <w:numPr>
-          <w:ilvl w:val="0"/>
-          <w:numId w:val="5"/>
-        </w:numPr>
-        <w:rPr>
-          <w:i/>
-          <w:sz w:val="24"/>
-          <w:szCs w:val="24"/>
-        </w:rPr>
-      </w:pPr>
-      <w:r>
-        <w:rPr>
-          <w:i/>
-          <w:sz w:val="24"/>
-          <w:szCs w:val="24"/>
-        </w:rPr>
-        <w:t>searchRange</w:t>
-      </w:r>
-      <w:r>
-        <w:rPr>
-          <w:i/>
-          <w:sz w:val="24"/>
-          <w:szCs w:val="24"/>
-        </w:rPr>
-        <w:t xml:space="preserve">(): </w:t>
-      </w:r>
-      <w:r>
-        <w:rPr>
-          <w:sz w:val="24"/>
-          <w:szCs w:val="24"/>
-        </w:rPr>
-        <w:t>searches for a val in sRng, if the value matches the in the same row first column is returned to the cell</w:t>
-      </w:r>
-    </w:p>
-    <w:p>
-      <w:pPr>
-        <w:rPr>
-          <w:sz w:val="24"/>
-          <w:szCs w:val="24"/>
-        </w:rPr>
-      </w:pPr>
-    </w:p>
-    <w:p>
-      <w:pPr>
+      </w:pPr>
+      <w:bookmarkStart w:id="0" w:name="_GoBack"/>
+      <w:bookmarkEnd w:id="0"/>
+      <w:r>
         <w:rPr>
           <w:b/>
           <w:sz w:val="28"/>
           <w:szCs w:val="28"/>
         </w:rPr>
-      </w:pPr>
-      <w:r>
+        <w:lastRenderedPageBreak/>
+        <w:t>Code Modules</w:t>
+      </w:r>
+    </w:p>
+    <w:p>
+      <w:pPr>
+        <w:rPr>
+          <w:sz w:val="24"/>
+          <w:szCs w:val="24"/>
+        </w:rPr>
+      </w:pPr>
+      <w:r>
+        <w:rPr>
+          <w:sz w:val="24"/>
+          <w:szCs w:val="24"/>
+        </w:rPr>
+        <w:t xml:space="preserve">Functionality was broken down into different modules, subroutines and functions </w:t>
+      </w:r>
+      <w:proofErr w:type="gramStart"/>
+      <w:r>
+        <w:rPr>
+          <w:sz w:val="24"/>
+          <w:szCs w:val="24"/>
+        </w:rPr>
+        <w:t>in order to</w:t>
+      </w:r>
+      <w:proofErr w:type="gramEnd"/>
+      <w:r>
+        <w:rPr>
+          <w:sz w:val="24"/>
+          <w:szCs w:val="24"/>
+        </w:rPr>
+        <w:t xml:space="preserve"> (hopefully) make the code easier to read and change </w:t>
+      </w:r>
+    </w:p>
+    <w:p>
+      <w:pPr>
+        <w:rPr>
+          <w:sz w:val="24"/>
+          <w:szCs w:val="24"/>
+        </w:rPr>
+      </w:pPr>
+    </w:p>
+    <w:p>
+      <w:pPr>
+        <w:rPr>
+          <w:sz w:val="24"/>
+          <w:szCs w:val="24"/>
+          <w:u w:val="single"/>
+        </w:rPr>
+      </w:pPr>
+      <w:r>
+        <w:rPr>
+          <w:sz w:val="24"/>
+          <w:szCs w:val="24"/>
+          <w:u w:val="single"/>
+        </w:rPr>
+        <w:t>AllSchedulesMod</w:t>
+      </w:r>
+      <w:r>
+        <w:rPr>
+          <w:sz w:val="24"/>
+          <w:szCs w:val="24"/>
+          <w:u w:val="single"/>
+        </w:rPr>
+        <w:t>:</w:t>
+      </w:r>
+    </w:p>
+    <w:p>
+      <w:pPr>
+        <w:rPr>
+          <w:sz w:val="24"/>
+          <w:szCs w:val="24"/>
+        </w:rPr>
+      </w:pPr>
+      <w:r>
+        <w:rPr>
+          <w:sz w:val="24"/>
+          <w:szCs w:val="24"/>
+        </w:rPr>
+        <w:t>Contains the main subroutines and functions for All Schedules sheet functionality</w:t>
+      </w:r>
+    </w:p>
+    <w:p>
+      <w:pPr>
+        <w:pStyle w:val="ListParagraph"/>
+        <w:numPr>
+          <w:ilvl w:val="0"/>
+          <w:numId w:val="5"/>
+        </w:numPr>
+        <w:rPr>
+          <w:sz w:val="24"/>
+          <w:szCs w:val="24"/>
+        </w:rPr>
+      </w:pPr>
+      <w:r>
+        <w:rPr>
+          <w:i/>
+          <w:sz w:val="24"/>
+          <w:szCs w:val="24"/>
+        </w:rPr>
+        <w:t>ge</w:t>
+      </w:r>
+      <w:r>
+        <w:rPr>
+          <w:i/>
+          <w:sz w:val="24"/>
+          <w:szCs w:val="24"/>
+        </w:rPr>
+        <w:t>t</w:t>
+      </w:r>
+      <w:r>
+        <w:rPr>
+          <w:i/>
+          <w:sz w:val="24"/>
+          <w:szCs w:val="24"/>
+        </w:rPr>
+        <w:t>Note</w:t>
+      </w:r>
+      <w:r>
+        <w:rPr>
+          <w:i/>
+          <w:sz w:val="24"/>
+          <w:szCs w:val="24"/>
+        </w:rPr>
+        <w:t>s</w:t>
+      </w:r>
+      <w:r>
+        <w:rPr>
+          <w:i/>
+          <w:sz w:val="24"/>
+          <w:szCs w:val="24"/>
+        </w:rPr>
+        <w:t>():</w:t>
+      </w:r>
+      <w:r>
+        <w:rPr>
+          <w:sz w:val="24"/>
+          <w:szCs w:val="24"/>
+        </w:rPr>
+        <w:t xml:space="preserve"> grabs therapist’s notes from the All Therapists sheet and puts them into the therapist’s schedule</w:t>
+      </w:r>
+    </w:p>
+    <w:p>
+      <w:pPr>
+        <w:pStyle w:val="ListParagraph"/>
+        <w:numPr>
+          <w:ilvl w:val="0"/>
+          <w:numId w:val="5"/>
+        </w:numPr>
+        <w:rPr>
+          <w:sz w:val="24"/>
+          <w:szCs w:val="24"/>
+        </w:rPr>
+      </w:pPr>
+      <w:r>
+        <w:rPr>
+          <w:i/>
+          <w:sz w:val="24"/>
+          <w:szCs w:val="24"/>
+        </w:rPr>
+        <w:t>getRooms():</w:t>
+      </w:r>
+      <w:r>
+        <w:rPr>
+          <w:sz w:val="24"/>
+          <w:szCs w:val="24"/>
+        </w:rPr>
+        <w:t xml:space="preserve"> gets rooms listed next to therapist’s name in All Therapists and puts them in therapist’s schedule</w:t>
+      </w:r>
+    </w:p>
+    <w:p>
+      <w:pPr>
+        <w:pStyle w:val="ListParagraph"/>
+        <w:numPr>
+          <w:ilvl w:val="0"/>
+          <w:numId w:val="5"/>
+        </w:numPr>
+        <w:rPr>
+          <w:sz w:val="24"/>
+          <w:szCs w:val="24"/>
+        </w:rPr>
+      </w:pPr>
+      <w:r>
+        <w:rPr>
+          <w:i/>
+          <w:sz w:val="24"/>
+          <w:szCs w:val="24"/>
+        </w:rPr>
+        <w:t>read</w:t>
+      </w:r>
+      <w:r>
+        <w:rPr>
+          <w:i/>
+          <w:sz w:val="24"/>
+          <w:szCs w:val="24"/>
+        </w:rPr>
+        <w:t>Schedules():</w:t>
+      </w:r>
+      <w:r>
+        <w:rPr>
+          <w:sz w:val="24"/>
+          <w:szCs w:val="24"/>
+        </w:rPr>
+        <w:t xml:space="preserve"> loops through 3W and 8P schedules</w:t>
+      </w:r>
+      <w:r>
+        <w:rPr>
+          <w:sz w:val="24"/>
+          <w:szCs w:val="24"/>
+        </w:rPr>
+        <w:t xml:space="preserve"> to get schedule info for each schedule</w:t>
+      </w:r>
+    </w:p>
+    <w:p>
+      <w:pPr>
+        <w:pStyle w:val="ListParagraph"/>
+        <w:numPr>
+          <w:ilvl w:val="0"/>
+          <w:numId w:val="5"/>
+        </w:numPr>
+        <w:rPr>
+          <w:sz w:val="24"/>
+          <w:szCs w:val="24"/>
+        </w:rPr>
+      </w:pPr>
+      <w:r>
+        <w:rPr>
+          <w:i/>
+          <w:sz w:val="24"/>
+          <w:szCs w:val="24"/>
+        </w:rPr>
+        <w:t>createSchedules():</w:t>
+      </w:r>
+      <w:r>
+        <w:rPr>
+          <w:sz w:val="24"/>
+          <w:szCs w:val="24"/>
+        </w:rPr>
+        <w:t xml:space="preserve"> subroutine that handles click event when the “Create Schedules” button is clicked</w:t>
+      </w:r>
+    </w:p>
+    <w:p>
+      <w:pPr>
+        <w:rPr>
+          <w:sz w:val="24"/>
+          <w:szCs w:val="24"/>
+          <w:u w:val="single"/>
+        </w:rPr>
+      </w:pPr>
+      <w:r>
+        <w:rPr>
+          <w:sz w:val="24"/>
+          <w:szCs w:val="24"/>
+          <w:u w:val="single"/>
+        </w:rPr>
+        <w:t>AllDiddiesMod</w:t>
+      </w:r>
+      <w:r>
+        <w:rPr>
+          <w:sz w:val="24"/>
+          <w:szCs w:val="24"/>
+          <w:u w:val="single"/>
+        </w:rPr>
+        <w:t>:</w:t>
+      </w:r>
+    </w:p>
+    <w:p>
+      <w:pPr>
+        <w:rPr>
+          <w:sz w:val="24"/>
+          <w:szCs w:val="24"/>
+        </w:rPr>
+      </w:pPr>
+      <w:r>
+        <w:rPr>
+          <w:sz w:val="24"/>
+          <w:szCs w:val="24"/>
+        </w:rPr>
+        <w:t>Contains the main subroutines and functions for All Diddies sheet functionality</w:t>
+      </w:r>
+    </w:p>
+    <w:p>
+      <w:pPr>
+        <w:pStyle w:val="ListParagraph"/>
+        <w:numPr>
+          <w:ilvl w:val="0"/>
+          <w:numId w:val="5"/>
+        </w:numPr>
+        <w:rPr>
+          <w:sz w:val="24"/>
+          <w:szCs w:val="24"/>
+          <w:u w:val="single"/>
+        </w:rPr>
+      </w:pPr>
+      <w:r>
+        <w:rPr>
+          <w:i/>
+          <w:sz w:val="24"/>
+          <w:szCs w:val="24"/>
+        </w:rPr>
+        <w:t>createDiddies():</w:t>
+      </w:r>
+      <w:r>
+        <w:rPr>
+          <w:sz w:val="24"/>
+          <w:szCs w:val="24"/>
+        </w:rPr>
+        <w:t xml:space="preserve"> </w:t>
+      </w:r>
+      <w:r>
+        <w:rPr>
+          <w:sz w:val="24"/>
+          <w:szCs w:val="24"/>
+        </w:rPr>
+        <w:t>event handler for “Create Diddies” button</w:t>
+      </w:r>
+      <w:r>
+        <w:rPr>
+          <w:sz w:val="24"/>
+          <w:szCs w:val="24"/>
+        </w:rPr>
+        <w:t>; reads 3W and 8P schedules and adds them to diddies</w:t>
+      </w:r>
+    </w:p>
+    <w:p>
+      <w:pPr>
+        <w:rPr>
+          <w:sz w:val="24"/>
+          <w:szCs w:val="24"/>
+          <w:u w:val="single"/>
+        </w:rPr>
+      </w:pPr>
+    </w:p>
+    <w:p>
+      <w:pPr>
+        <w:rPr>
+          <w:sz w:val="24"/>
+          <w:szCs w:val="24"/>
+          <w:u w:val="single"/>
+        </w:rPr>
+      </w:pPr>
+      <w:r>
+        <w:rPr>
+          <w:sz w:val="24"/>
+          <w:szCs w:val="24"/>
+          <w:u w:val="single"/>
+        </w:rPr>
+        <w:t>HelperMethods</w:t>
+      </w:r>
+      <w:r>
+        <w:rPr>
+          <w:sz w:val="24"/>
+          <w:szCs w:val="24"/>
+          <w:u w:val="single"/>
+        </w:rPr>
+        <w:t>:</w:t>
+      </w:r>
+    </w:p>
+    <w:p>
+      <w:pPr>
+        <w:rPr>
+          <w:sz w:val="24"/>
+          <w:szCs w:val="24"/>
+        </w:rPr>
+      </w:pPr>
+      <w:r>
+        <w:rPr>
+          <w:sz w:val="24"/>
+          <w:szCs w:val="24"/>
+        </w:rPr>
+        <w:t>Contains the subroutines and functions that may be used by more than one module; contains subroutines to assist with debugging</w:t>
+      </w:r>
+    </w:p>
+    <w:p>
+      <w:pPr>
+        <w:pStyle w:val="ListParagraph"/>
+        <w:numPr>
+          <w:ilvl w:val="0"/>
+          <w:numId w:val="5"/>
+        </w:numPr>
+        <w:rPr>
+          <w:sz w:val="24"/>
+          <w:szCs w:val="24"/>
+        </w:rPr>
+      </w:pPr>
+      <w:r>
+        <w:rPr>
+          <w:i/>
+          <w:sz w:val="24"/>
+          <w:szCs w:val="24"/>
+        </w:rPr>
+        <w:t>clearAllSchedules():</w:t>
+      </w:r>
+      <w:r>
+        <w:rPr>
+          <w:sz w:val="24"/>
+          <w:szCs w:val="24"/>
+        </w:rPr>
+        <w:t xml:space="preserve"> clears contents from All Schedules sheet</w:t>
+      </w:r>
+      <w:r>
+        <w:rPr>
+          <w:sz w:val="24"/>
+          <w:szCs w:val="24"/>
+        </w:rPr>
+        <w:t xml:space="preserve">; </w:t>
+      </w:r>
+      <w:r>
+        <w:rPr>
+          <w:sz w:val="24"/>
+          <w:szCs w:val="24"/>
+        </w:rPr>
+        <w:t>changes interior of highlighted cells to white</w:t>
+      </w:r>
+      <w:r>
+        <w:rPr>
+          <w:sz w:val="24"/>
+          <w:szCs w:val="24"/>
+        </w:rPr>
+        <w:t xml:space="preserve"> </w:t>
+      </w:r>
+      <w:r>
+        <w:rPr>
+          <w:sz w:val="24"/>
+          <w:szCs w:val="24"/>
+        </w:rPr>
+        <w:t>(removes conditional highlighting</w:t>
+      </w:r>
+      <w:r>
+        <w:rPr>
+          <w:sz w:val="24"/>
+          <w:szCs w:val="24"/>
+        </w:rPr>
+        <w:t>)</w:t>
+      </w:r>
+    </w:p>
+    <w:p>
+      <w:pPr>
+        <w:pStyle w:val="ListParagraph"/>
+        <w:numPr>
+          <w:ilvl w:val="0"/>
+          <w:numId w:val="5"/>
+        </w:numPr>
+        <w:rPr>
+          <w:sz w:val="24"/>
+          <w:szCs w:val="24"/>
+        </w:rPr>
+      </w:pPr>
+      <w:r>
+        <w:rPr>
+          <w:i/>
+          <w:sz w:val="24"/>
+          <w:szCs w:val="24"/>
+        </w:rPr>
+        <w:t>clearDiddies</w:t>
+      </w:r>
+      <w:r>
+        <w:rPr>
+          <w:i/>
+          <w:sz w:val="24"/>
+          <w:szCs w:val="24"/>
+        </w:rPr>
+        <w:t>():</w:t>
+      </w:r>
+      <w:r>
+        <w:rPr>
+          <w:sz w:val="24"/>
+          <w:szCs w:val="24"/>
+        </w:rPr>
+        <w:t xml:space="preserve"> </w:t>
+      </w:r>
+      <w:r>
+        <w:rPr>
+          <w:sz w:val="24"/>
+          <w:szCs w:val="24"/>
+        </w:rPr>
+        <w:t>clears contents from All Diddies</w:t>
+      </w:r>
+      <w:r>
+        <w:rPr>
+          <w:sz w:val="24"/>
+          <w:szCs w:val="24"/>
+        </w:rPr>
+        <w:t xml:space="preserve"> sheet</w:t>
+      </w:r>
+      <w:r>
+        <w:rPr>
+          <w:sz w:val="24"/>
+          <w:szCs w:val="24"/>
+        </w:rPr>
+        <w:t xml:space="preserve">; </w:t>
+      </w:r>
+      <w:r>
+        <w:rPr>
+          <w:sz w:val="24"/>
+          <w:szCs w:val="24"/>
+        </w:rPr>
+        <w:t>changes interior of highlighted cells to white (removes conditional highlighting)</w:t>
+      </w:r>
+    </w:p>
+    <w:p>
+      <w:pPr>
+        <w:pStyle w:val="ListParagraph"/>
+        <w:numPr>
+          <w:ilvl w:val="0"/>
+          <w:numId w:val="5"/>
+        </w:numPr>
+        <w:rPr>
+          <w:sz w:val="24"/>
+          <w:szCs w:val="24"/>
+        </w:rPr>
+      </w:pPr>
+      <w:r>
+        <w:rPr>
+          <w:i/>
+          <w:sz w:val="24"/>
+          <w:szCs w:val="24"/>
+        </w:rPr>
+        <w:t>getNameAndProf():</w:t>
+      </w:r>
+      <w:r>
+        <w:rPr>
+          <w:sz w:val="24"/>
+          <w:szCs w:val="24"/>
+        </w:rPr>
+        <w:t xml:space="preserve"> Data validation function that returns “LUNCH”, “GRAY”, “TMG Procedure” or therapist’s name and profession for use in diddies</w:t>
+      </w:r>
+    </w:p>
+    <w:p>
+      <w:pPr>
+        <w:pStyle w:val="ListParagraph"/>
+        <w:numPr>
+          <w:ilvl w:val="0"/>
+          <w:numId w:val="5"/>
+        </w:numPr>
+        <w:rPr>
+          <w:sz w:val="24"/>
+          <w:szCs w:val="24"/>
+        </w:rPr>
+      </w:pPr>
+      <w:r>
+        <w:rPr>
+          <w:i/>
+          <w:sz w:val="24"/>
+          <w:szCs w:val="24"/>
+        </w:rPr>
+        <w:t>lastTimeCreated():</w:t>
+      </w:r>
+      <w:r>
+        <w:rPr>
+          <w:sz w:val="24"/>
+          <w:szCs w:val="24"/>
+        </w:rPr>
+        <w:t xml:space="preserve"> returns current date and time</w:t>
+      </w:r>
+    </w:p>
+    <w:p>
+      <w:pPr>
+        <w:pStyle w:val="ListParagraph"/>
+        <w:numPr>
+          <w:ilvl w:val="0"/>
+          <w:numId w:val="5"/>
+        </w:numPr>
+        <w:rPr>
+          <w:sz w:val="24"/>
+          <w:szCs w:val="24"/>
+        </w:rPr>
+      </w:pPr>
+      <w:r>
+        <w:rPr>
+          <w:i/>
+          <w:sz w:val="24"/>
+          <w:szCs w:val="24"/>
+        </w:rPr>
+        <w:t>checkValue</w:t>
+      </w:r>
+      <w:r>
+        <w:rPr>
+          <w:i/>
+          <w:sz w:val="24"/>
+          <w:szCs w:val="24"/>
+        </w:rPr>
+        <w:t>(</w:t>
+      </w:r>
+      <w:r>
+        <w:rPr>
+          <w:i/>
+          <w:sz w:val="24"/>
+          <w:szCs w:val="24"/>
+        </w:rPr>
+        <w:t>value AS String</w:t>
+      </w:r>
+      <w:r>
+        <w:rPr>
+          <w:i/>
+          <w:sz w:val="24"/>
+          <w:szCs w:val="24"/>
+        </w:rPr>
+        <w:t>):</w:t>
+      </w:r>
+      <w:r>
+        <w:rPr>
+          <w:sz w:val="24"/>
+          <w:szCs w:val="24"/>
+        </w:rPr>
+        <w:t xml:space="preserve"> </w:t>
+      </w:r>
+      <w:r>
+        <w:rPr>
+          <w:sz w:val="24"/>
+          <w:szCs w:val="24"/>
+        </w:rPr>
+        <w:t>takes a string value and determines if it is a therapist’s initials, lunch, or a gray option</w:t>
+      </w:r>
+      <w:r>
+        <w:rPr>
+          <w:sz w:val="24"/>
+          <w:szCs w:val="24"/>
+        </w:rPr>
+        <w:t>; returns therapist’s name &amp; profession, LUNCH or GRAY</w:t>
+      </w:r>
+    </w:p>
+    <w:p>
+      <w:pPr>
+        <w:pStyle w:val="ListParagraph"/>
+        <w:numPr>
+          <w:ilvl w:val="0"/>
+          <w:numId w:val="5"/>
+        </w:numPr>
+        <w:rPr>
+          <w:sz w:val="24"/>
+          <w:szCs w:val="24"/>
+        </w:rPr>
+      </w:pPr>
+      <w:r>
+        <w:rPr>
+          <w:i/>
+          <w:sz w:val="24"/>
+          <w:szCs w:val="24"/>
+        </w:rPr>
+        <w:t>lastTimeCreated</w:t>
+      </w:r>
+      <w:r>
+        <w:rPr>
+          <w:i/>
+          <w:sz w:val="24"/>
+          <w:szCs w:val="24"/>
+        </w:rPr>
+        <w:t>():</w:t>
+      </w:r>
+      <w:r>
+        <w:rPr>
+          <w:sz w:val="24"/>
+          <w:szCs w:val="24"/>
+        </w:rPr>
+        <w:t xml:space="preserve"> </w:t>
+      </w:r>
+      <w:r>
+        <w:rPr>
+          <w:sz w:val="24"/>
+          <w:szCs w:val="24"/>
+        </w:rPr>
+        <w:t>takes a range as an argument and puts the current date and time into that range; used to keep track of the last time diddies and schedules were created</w:t>
+      </w:r>
+    </w:p>
+    <w:p>
+      <w:pPr>
+        <w:pStyle w:val="ListParagraph"/>
+        <w:numPr>
+          <w:ilvl w:val="0"/>
+          <w:numId w:val="5"/>
+        </w:numPr>
+        <w:rPr>
+          <w:sz w:val="24"/>
+          <w:szCs w:val="24"/>
+        </w:rPr>
+      </w:pPr>
+      <w:r>
+        <w:rPr>
+          <w:i/>
+          <w:sz w:val="24"/>
+          <w:szCs w:val="24"/>
+        </w:rPr>
+        <w:lastRenderedPageBreak/>
+        <w:t>returnInitials():</w:t>
+      </w:r>
+      <w:r>
+        <w:rPr>
+          <w:sz w:val="24"/>
+          <w:szCs w:val="24"/>
+        </w:rPr>
+        <w:t xml:space="preserve"> takes a string value from a cell and extracts and returns the therapist’s initials</w:t>
+      </w:r>
+      <w:r>
+        <w:rPr>
+          <w:sz w:val="24"/>
+          <w:szCs w:val="24"/>
+        </w:rPr>
+        <w:t>, “NOTE” if the cell contains a note, or “TMG”  since this is similar to the initials format</w:t>
+      </w:r>
+    </w:p>
+    <w:p>
+      <w:pPr>
+        <w:pStyle w:val="ListParagraph"/>
+        <w:numPr>
+          <w:ilvl w:val="0"/>
+          <w:numId w:val="5"/>
+        </w:numPr>
+        <w:rPr>
+          <w:sz w:val="24"/>
+          <w:szCs w:val="24"/>
+        </w:rPr>
+      </w:pPr>
+      <w:r>
+        <w:rPr>
+          <w:i/>
+          <w:sz w:val="24"/>
+          <w:szCs w:val="24"/>
+        </w:rPr>
+        <w:t>isGray():</w:t>
+      </w:r>
+      <w:r>
+        <w:rPr>
+          <w:sz w:val="24"/>
+          <w:szCs w:val="24"/>
+        </w:rPr>
+        <w:t xml:space="preserve"> </w:t>
+      </w:r>
+      <w:r>
+        <w:rPr>
+          <w:sz w:val="24"/>
+          <w:szCs w:val="24"/>
+        </w:rPr>
+        <w:t>returns TRUE if value is a gray option listed in 3W, 8P or 3P</w:t>
+      </w:r>
+      <w:r>
+        <w:rPr>
+          <w:sz w:val="24"/>
+          <w:szCs w:val="24"/>
+        </w:rPr>
+        <w:t>; otherwise returns FALSE</w:t>
+      </w:r>
+    </w:p>
+    <w:p>
+      <w:pPr>
+        <w:pStyle w:val="ListParagraph"/>
+        <w:numPr>
+          <w:ilvl w:val="0"/>
+          <w:numId w:val="5"/>
+        </w:numPr>
+        <w:rPr>
+          <w:sz w:val="24"/>
+          <w:szCs w:val="24"/>
+        </w:rPr>
+      </w:pPr>
+      <w:r>
+        <w:rPr>
+          <w:i/>
+          <w:sz w:val="24"/>
+          <w:szCs w:val="24"/>
+        </w:rPr>
+        <w:t>copyNames():</w:t>
+      </w:r>
+      <w:r>
+        <w:rPr>
+          <w:sz w:val="24"/>
+          <w:szCs w:val="24"/>
+        </w:rPr>
+        <w:t xml:space="preserve"> copies named ranges from one workbook to another</w:t>
+      </w:r>
+    </w:p>
+    <w:p>
+      <w:pPr>
+        <w:pStyle w:val="ListParagraph"/>
+        <w:numPr>
+          <w:ilvl w:val="0"/>
+          <w:numId w:val="5"/>
+        </w:numPr>
+        <w:rPr>
+          <w:sz w:val="24"/>
+          <w:szCs w:val="24"/>
+        </w:rPr>
+      </w:pPr>
+      <w:r>
+        <w:rPr>
+          <w:i/>
+          <w:sz w:val="24"/>
+          <w:szCs w:val="24"/>
+        </w:rPr>
+        <w:t>clearIndSchedule():</w:t>
+      </w:r>
+      <w:r>
+        <w:rPr>
+          <w:sz w:val="24"/>
+          <w:szCs w:val="24"/>
+        </w:rPr>
+        <w:t xml:space="preserve"> clears Ind Schedule data and highlighting</w:t>
+      </w:r>
+    </w:p>
+    <w:p>
+      <w:pPr>
+        <w:pStyle w:val="ListParagraph"/>
+        <w:numPr>
+          <w:ilvl w:val="0"/>
+          <w:numId w:val="5"/>
+        </w:numPr>
+        <w:rPr>
+          <w:sz w:val="24"/>
+          <w:szCs w:val="24"/>
+        </w:rPr>
+      </w:pPr>
+      <w:r>
+        <w:rPr>
+          <w:i/>
+          <w:sz w:val="24"/>
+          <w:szCs w:val="24"/>
+        </w:rPr>
+        <w:t>schedCondFormat():</w:t>
+      </w:r>
+      <w:r>
+        <w:rPr>
+          <w:sz w:val="24"/>
+          <w:szCs w:val="24"/>
+        </w:rPr>
+        <w:t xml:space="preserve"> </w:t>
+      </w:r>
+      <w:r>
+        <w:rPr>
+          <w:sz w:val="24"/>
+          <w:szCs w:val="24"/>
+        </w:rPr>
+        <w:t>takes cells for eval and int highlighting keys, room ranges to highlight for int and eval,</w:t>
+      </w:r>
+      <w:r>
+        <w:rPr>
+          <w:sz w:val="24"/>
+          <w:szCs w:val="24"/>
+        </w:rPr>
+        <w:t xml:space="preserve"> </w:t>
+      </w:r>
+      <w:r>
+        <w:rPr>
+          <w:sz w:val="24"/>
+          <w:szCs w:val="24"/>
+        </w:rPr>
+        <w:t>therapist's initials box range to check, and sheet name to highlight</w:t>
+      </w:r>
+      <w:r>
+        <w:rPr>
+          <w:sz w:val="24"/>
+          <w:szCs w:val="24"/>
+        </w:rPr>
+        <w:t>; applies conditional highlighting to schedule</w:t>
+      </w:r>
+    </w:p>
+    <w:p>
+      <w:pPr>
+        <w:rPr>
+          <w:sz w:val="24"/>
+          <w:szCs w:val="24"/>
+        </w:rPr>
+      </w:pPr>
+    </w:p>
+    <w:p>
+      <w:pPr>
+        <w:rPr>
+          <w:sz w:val="24"/>
+          <w:szCs w:val="24"/>
+          <w:u w:val="single"/>
+        </w:rPr>
+      </w:pPr>
+      <w:r>
+        <w:rPr>
+          <w:sz w:val="24"/>
+          <w:szCs w:val="24"/>
+          <w:u w:val="single"/>
+        </w:rPr>
+        <w:t>IndScheduleMod</w:t>
+      </w:r>
+      <w:r>
+        <w:rPr>
+          <w:sz w:val="24"/>
+          <w:szCs w:val="24"/>
+          <w:u w:val="single"/>
+        </w:rPr>
+        <w:t>:</w:t>
+      </w:r>
+    </w:p>
+    <w:p>
+      <w:pPr>
+        <w:rPr>
+          <w:sz w:val="24"/>
+          <w:szCs w:val="24"/>
+        </w:rPr>
+      </w:pPr>
+      <w:r>
+        <w:rPr>
+          <w:sz w:val="24"/>
+          <w:szCs w:val="24"/>
+        </w:rPr>
+        <w:t xml:space="preserve">Contains the main subroutines and functions for </w:t>
+      </w:r>
+      <w:r>
+        <w:rPr>
+          <w:sz w:val="24"/>
+          <w:szCs w:val="24"/>
+        </w:rPr>
+        <w:t>Ind Schedule</w:t>
+      </w:r>
+      <w:r>
+        <w:rPr>
+          <w:sz w:val="24"/>
+          <w:szCs w:val="24"/>
+        </w:rPr>
+        <w:t xml:space="preserve"> sheet functionality</w:t>
+      </w:r>
+    </w:p>
+    <w:p>
+      <w:pPr>
+        <w:pStyle w:val="ListParagraph"/>
+        <w:numPr>
+          <w:ilvl w:val="0"/>
+          <w:numId w:val="5"/>
+        </w:numPr>
+        <w:rPr>
+          <w:sz w:val="24"/>
+          <w:szCs w:val="24"/>
+        </w:rPr>
+      </w:pPr>
+      <w:r>
+        <w:rPr>
+          <w:i/>
+          <w:sz w:val="24"/>
+          <w:szCs w:val="24"/>
+        </w:rPr>
+        <w:t>create</w:t>
+      </w:r>
+      <w:r>
+        <w:rPr>
+          <w:i/>
+          <w:sz w:val="24"/>
+          <w:szCs w:val="24"/>
+        </w:rPr>
+        <w:t>Ind</w:t>
+      </w:r>
+      <w:r>
+        <w:rPr>
+          <w:i/>
+          <w:sz w:val="24"/>
+          <w:szCs w:val="24"/>
+        </w:rPr>
+        <w:t>Sched ():</w:t>
+      </w:r>
+      <w:r>
+        <w:rPr>
+          <w:sz w:val="24"/>
+          <w:szCs w:val="24"/>
+        </w:rPr>
+        <w:t xml:space="preserve"> subroutine that handles click event when the “Create Schedule” button is clicked; clears previous data and highlighting, creates schedule by looping through 3W and 8P schedules, grabs notes from All Therapists and applies conditional highlighting</w:t>
+      </w:r>
+    </w:p>
+    <w:p>
+      <w:pPr>
+        <w:ind w:left="360"/>
+        <w:rPr>
+          <w:sz w:val="24"/>
+          <w:szCs w:val="24"/>
+        </w:rPr>
+      </w:pPr>
+    </w:p>
+    <w:p>
+      <w:pPr>
+        <w:rPr>
+          <w:sz w:val="24"/>
+          <w:szCs w:val="24"/>
+          <w:u w:val="single"/>
+        </w:rPr>
+      </w:pPr>
+      <w:r>
+        <w:rPr>
+          <w:sz w:val="24"/>
+          <w:szCs w:val="24"/>
+          <w:u w:val="single"/>
+        </w:rPr>
+        <w:t>ModFromOrigWB</w:t>
+      </w:r>
+      <w:r>
+        <w:rPr>
+          <w:sz w:val="24"/>
+          <w:szCs w:val="24"/>
+          <w:u w:val="single"/>
+        </w:rPr>
+        <w:t>:</w:t>
+      </w:r>
+    </w:p>
+    <w:p>
+      <w:pPr>
+        <w:rPr>
+          <w:sz w:val="24"/>
+          <w:szCs w:val="24"/>
+        </w:rPr>
+      </w:pPr>
+      <w:r>
+        <w:rPr>
+          <w:sz w:val="24"/>
+          <w:szCs w:val="24"/>
+        </w:rPr>
+        <w:t>Contains the old subroutines for original workbook; currently unused module</w:t>
+      </w:r>
+    </w:p>
+    <w:p>
+      <w:pPr>
+        <w:pStyle w:val="ListParagraph"/>
+        <w:numPr>
+          <w:ilvl w:val="0"/>
+          <w:numId w:val="5"/>
+        </w:numPr>
+        <w:rPr>
+          <w:i/>
+          <w:sz w:val="24"/>
+          <w:szCs w:val="24"/>
+        </w:rPr>
+      </w:pPr>
+      <w:r>
+        <w:rPr>
+          <w:i/>
+          <w:sz w:val="24"/>
+          <w:szCs w:val="24"/>
+        </w:rPr>
+        <w:t>SelectRange()</w:t>
+      </w:r>
+    </w:p>
+    <w:p>
+      <w:pPr>
+        <w:pStyle w:val="ListParagraph"/>
+        <w:numPr>
+          <w:ilvl w:val="0"/>
+          <w:numId w:val="5"/>
+        </w:numPr>
+        <w:rPr>
+          <w:i/>
+          <w:sz w:val="24"/>
+          <w:szCs w:val="24"/>
+        </w:rPr>
+      </w:pPr>
+      <w:r>
+        <w:rPr>
+          <w:i/>
+          <w:sz w:val="24"/>
+          <w:szCs w:val="24"/>
+        </w:rPr>
+        <w:t>PublishRange()</w:t>
+      </w:r>
+    </w:p>
+    <w:p>
+      <w:pPr>
+        <w:pStyle w:val="ListParagraph"/>
+        <w:numPr>
+          <w:ilvl w:val="0"/>
+          <w:numId w:val="5"/>
+        </w:numPr>
+        <w:rPr>
+          <w:i/>
+          <w:sz w:val="24"/>
+          <w:szCs w:val="24"/>
+        </w:rPr>
+      </w:pPr>
+      <w:r>
+        <w:rPr>
+          <w:i/>
+          <w:sz w:val="24"/>
+          <w:szCs w:val="24"/>
+        </w:rPr>
+        <w:t>LaunchHyperLink()</w:t>
+      </w:r>
+    </w:p>
+    <w:p>
+      <w:pPr>
+        <w:rPr>
+          <w:sz w:val="24"/>
+          <w:szCs w:val="24"/>
+          <w:u w:val="single"/>
+        </w:rPr>
+      </w:pPr>
+    </w:p>
+    <w:p>
+      <w:pPr>
+        <w:rPr>
+          <w:sz w:val="24"/>
+          <w:szCs w:val="24"/>
+          <w:u w:val="single"/>
+        </w:rPr>
+      </w:pPr>
+      <w:r>
+        <w:rPr>
+          <w:sz w:val="24"/>
+          <w:szCs w:val="24"/>
+          <w:u w:val="single"/>
+        </w:rPr>
+        <w:t>SaveSchedMod</w:t>
+      </w:r>
+      <w:r>
+        <w:rPr>
+          <w:sz w:val="24"/>
+          <w:szCs w:val="24"/>
+          <w:u w:val="single"/>
+        </w:rPr>
+        <w:t>:</w:t>
+      </w:r>
+    </w:p>
+    <w:p>
+      <w:pPr>
+        <w:rPr>
+          <w:sz w:val="24"/>
+          <w:szCs w:val="24"/>
+        </w:rPr>
+      </w:pPr>
+      <w:r>
+        <w:rPr>
+          <w:sz w:val="24"/>
+          <w:szCs w:val="24"/>
+        </w:rPr>
+        <w:t xml:space="preserve">Contains the subroutines for password protecting macro and creating PDF versions of the schedule </w:t>
+      </w:r>
+    </w:p>
+    <w:p>
+      <w:pPr>
+        <w:pStyle w:val="ListParagraph"/>
+        <w:numPr>
+          <w:ilvl w:val="0"/>
+          <w:numId w:val="5"/>
+        </w:numPr>
+        <w:rPr>
+          <w:i/>
+          <w:sz w:val="24"/>
+          <w:szCs w:val="24"/>
+        </w:rPr>
+      </w:pPr>
+      <w:r>
+        <w:rPr>
+          <w:i/>
+          <w:sz w:val="24"/>
+          <w:szCs w:val="24"/>
+        </w:rPr>
+        <w:t>PasswordProtect</w:t>
+      </w:r>
+      <w:r>
+        <w:rPr>
+          <w:i/>
+          <w:sz w:val="24"/>
+          <w:szCs w:val="24"/>
+        </w:rPr>
+        <w:t>()</w:t>
+      </w:r>
+      <w:r>
+        <w:rPr>
+          <w:i/>
+          <w:sz w:val="24"/>
+          <w:szCs w:val="24"/>
+        </w:rPr>
+        <w:t xml:space="preserve">: </w:t>
+      </w:r>
+      <w:r>
+        <w:rPr>
+          <w:sz w:val="24"/>
+          <w:szCs w:val="24"/>
+        </w:rPr>
+        <w:t>specifies file paths, specifies names of PDFs generated and saves 2 copies of generated PDF schedule</w:t>
+      </w:r>
+    </w:p>
+    <w:p>
+      <w:pPr>
+        <w:pStyle w:val="ListParagraph"/>
+        <w:numPr>
+          <w:ilvl w:val="0"/>
+          <w:numId w:val="5"/>
+        </w:numPr>
+        <w:rPr>
+          <w:i/>
+          <w:sz w:val="24"/>
+          <w:szCs w:val="24"/>
+        </w:rPr>
+      </w:pPr>
+      <w:r>
+        <w:rPr>
+          <w:i/>
+          <w:sz w:val="24"/>
+          <w:szCs w:val="24"/>
+        </w:rPr>
+        <w:t>SaveSchedule</w:t>
+      </w:r>
+      <w:r>
+        <w:rPr>
+          <w:i/>
+          <w:sz w:val="24"/>
+          <w:szCs w:val="24"/>
+        </w:rPr>
+        <w:t>()</w:t>
+      </w:r>
+      <w:r>
+        <w:rPr>
+          <w:i/>
+          <w:sz w:val="24"/>
+          <w:szCs w:val="24"/>
+        </w:rPr>
+        <w:t xml:space="preserve">: </w:t>
+      </w:r>
+      <w:r>
+        <w:rPr>
+          <w:sz w:val="24"/>
+          <w:szCs w:val="24"/>
+        </w:rPr>
+        <w:t>save the current schedule as PDF for use with Scheduling PDF script</w:t>
+      </w:r>
+    </w:p>
+    <w:p>
+      <w:pPr>
+        <w:pStyle w:val="ListParagraph"/>
+        <w:numPr>
+          <w:ilvl w:val="0"/>
+          <w:numId w:val="5"/>
+        </w:numPr>
+        <w:rPr>
+          <w:sz w:val="24"/>
+          <w:szCs w:val="24"/>
+        </w:rPr>
+      </w:pPr>
+      <w:r>
+        <w:rPr>
+          <w:i/>
+          <w:sz w:val="24"/>
+          <w:szCs w:val="24"/>
+        </w:rPr>
+        <w:t xml:space="preserve">SaveArchive(): </w:t>
+      </w:r>
+      <w:r>
+        <w:rPr>
+          <w:sz w:val="24"/>
+          <w:szCs w:val="24"/>
+        </w:rPr>
+        <w:t>save the current schedule as an Archived PDF file</w:t>
+      </w:r>
+    </w:p>
+    <w:p>
+      <w:pPr>
+        <w:pStyle w:val="ListParagraph"/>
+        <w:numPr>
+          <w:ilvl w:val="0"/>
+          <w:numId w:val="5"/>
+        </w:numPr>
+        <w:rPr>
+          <w:i/>
+          <w:sz w:val="24"/>
+          <w:szCs w:val="24"/>
+        </w:rPr>
+      </w:pPr>
+      <w:r>
+        <w:rPr>
+          <w:i/>
+          <w:sz w:val="24"/>
+          <w:szCs w:val="24"/>
+        </w:rPr>
+        <w:t>SaveToODS()</w:t>
+      </w:r>
+    </w:p>
+    <w:p>
+      <w:pPr>
+        <w:pStyle w:val="ListParagraph"/>
+        <w:numPr>
+          <w:ilvl w:val="0"/>
+          <w:numId w:val="5"/>
+        </w:numPr>
+        <w:rPr>
+          <w:i/>
+          <w:sz w:val="24"/>
+          <w:szCs w:val="24"/>
+        </w:rPr>
+      </w:pPr>
+      <w:r>
+        <w:rPr>
+          <w:i/>
+          <w:sz w:val="24"/>
+          <w:szCs w:val="24"/>
+        </w:rPr>
+        <w:t>LaunchSchedulizer</w:t>
+      </w:r>
+      <w:r>
+        <w:rPr>
+          <w:i/>
+          <w:sz w:val="24"/>
+          <w:szCs w:val="24"/>
+        </w:rPr>
+        <w:t xml:space="preserve">(): </w:t>
+      </w:r>
+      <w:r>
+        <w:rPr>
+          <w:sz w:val="24"/>
+          <w:szCs w:val="24"/>
+        </w:rPr>
+        <w:t>open the current schedule in a web-browser</w:t>
+      </w:r>
+    </w:p>
+    <w:p>
+      <w:pPr>
+        <w:pStyle w:val="ListParagraph"/>
+        <w:numPr>
+          <w:ilvl w:val="0"/>
+          <w:numId w:val="5"/>
+        </w:numPr>
+        <w:rPr>
+          <w:i/>
+          <w:sz w:val="24"/>
+          <w:szCs w:val="24"/>
+        </w:rPr>
+      </w:pPr>
+      <w:r>
+        <w:rPr>
+          <w:i/>
+          <w:sz w:val="24"/>
+          <w:szCs w:val="24"/>
+        </w:rPr>
+        <w:t xml:space="preserve">GetRange(): </w:t>
+      </w:r>
+      <w:r>
+        <w:rPr>
+          <w:sz w:val="24"/>
+          <w:szCs w:val="24"/>
+        </w:rPr>
+        <w:t>return the range needed for each of the 2 schedules</w:t>
+      </w:r>
+    </w:p>
+    <w:p>
+      <w:pPr>
+        <w:rPr>
+          <w:sz w:val="24"/>
+          <w:szCs w:val="24"/>
+        </w:rPr>
+      </w:pPr>
+    </w:p>
+    <w:p>
+      <w:pPr>
+        <w:rPr>
+          <w:sz w:val="24"/>
+          <w:szCs w:val="24"/>
+          <w:u w:val="single"/>
+        </w:rPr>
+      </w:pPr>
+    </w:p>
+    <w:p>
+      <w:pPr>
+        <w:rPr>
+          <w:sz w:val="24"/>
+          <w:szCs w:val="24"/>
+          <w:u w:val="single"/>
+        </w:rPr>
+      </w:pPr>
+      <w:r>
+        <w:rPr>
+          <w:sz w:val="24"/>
+          <w:szCs w:val="24"/>
+          <w:u w:val="single"/>
+        </w:rPr>
+        <w:t>SaveSchedPDFMod</w:t>
+      </w:r>
+      <w:r>
+        <w:rPr>
+          <w:sz w:val="24"/>
+          <w:szCs w:val="24"/>
+          <w:u w:val="single"/>
+        </w:rPr>
+        <w:t>:</w:t>
+      </w:r>
+    </w:p>
+    <w:p>
+      <w:pPr>
+        <w:rPr>
+          <w:sz w:val="24"/>
+          <w:szCs w:val="24"/>
+        </w:rPr>
+      </w:pPr>
+      <w:r>
+        <w:rPr>
+          <w:sz w:val="24"/>
+          <w:szCs w:val="24"/>
+        </w:rPr>
+        <w:t xml:space="preserve">Contains the subroutines for password protecting macro and creating PDF versions of the schedule </w:t>
+      </w:r>
+    </w:p>
+    <w:p>
+      <w:pPr>
+        <w:pStyle w:val="ListParagraph"/>
+        <w:numPr>
+          <w:ilvl w:val="0"/>
+          <w:numId w:val="5"/>
+        </w:numPr>
+        <w:rPr>
+          <w:i/>
+          <w:sz w:val="24"/>
+          <w:szCs w:val="24"/>
+        </w:rPr>
+      </w:pPr>
+      <w:r>
+        <w:rPr>
+          <w:i/>
+          <w:sz w:val="24"/>
+          <w:szCs w:val="24"/>
+        </w:rPr>
+        <w:t>PasswordProtect</w:t>
+      </w:r>
+      <w:r>
+        <w:rPr>
+          <w:i/>
+          <w:sz w:val="24"/>
+          <w:szCs w:val="24"/>
+        </w:rPr>
+        <w:t>()</w:t>
+      </w:r>
+      <w:r>
+        <w:rPr>
+          <w:i/>
+          <w:sz w:val="24"/>
+          <w:szCs w:val="24"/>
+        </w:rPr>
+        <w:t xml:space="preserve">: </w:t>
+      </w:r>
+      <w:r>
+        <w:rPr>
+          <w:sz w:val="24"/>
+          <w:szCs w:val="24"/>
+        </w:rPr>
+        <w:t>specifies file paths, specifies names of PDFs generated and saves 2 copies of generated PDF schedule</w:t>
+      </w:r>
+    </w:p>
+    <w:p>
+      <w:pPr>
+        <w:pStyle w:val="ListParagraph"/>
+        <w:numPr>
+          <w:ilvl w:val="0"/>
+          <w:numId w:val="5"/>
+        </w:numPr>
+        <w:rPr>
+          <w:i/>
+          <w:sz w:val="24"/>
+          <w:szCs w:val="24"/>
+        </w:rPr>
+      </w:pPr>
+      <w:r>
+        <w:rPr>
+          <w:i/>
+          <w:sz w:val="24"/>
+          <w:szCs w:val="24"/>
+        </w:rPr>
+        <w:t>SaveSchedule</w:t>
+      </w:r>
+      <w:r>
+        <w:rPr>
+          <w:i/>
+          <w:sz w:val="24"/>
+          <w:szCs w:val="24"/>
+        </w:rPr>
+        <w:t>()</w:t>
+      </w:r>
+      <w:r>
+        <w:rPr>
+          <w:i/>
+          <w:sz w:val="24"/>
+          <w:szCs w:val="24"/>
+        </w:rPr>
+        <w:t xml:space="preserve">: </w:t>
+      </w:r>
+      <w:r>
+        <w:rPr>
+          <w:sz w:val="24"/>
+          <w:szCs w:val="24"/>
+        </w:rPr>
+        <w:t>save the current schedule as PDF for use with Scheduling PDF script</w:t>
+      </w:r>
+    </w:p>
+    <w:p>
+      <w:pPr>
+        <w:pStyle w:val="ListParagraph"/>
+        <w:numPr>
+          <w:ilvl w:val="0"/>
+          <w:numId w:val="5"/>
+        </w:numPr>
+        <w:rPr>
+          <w:sz w:val="24"/>
+          <w:szCs w:val="24"/>
+        </w:rPr>
+      </w:pPr>
+      <w:r>
+        <w:rPr>
+          <w:i/>
+          <w:sz w:val="24"/>
+          <w:szCs w:val="24"/>
+        </w:rPr>
+        <w:t xml:space="preserve">SaveArchive(): </w:t>
+      </w:r>
+      <w:r>
+        <w:rPr>
+          <w:sz w:val="24"/>
+          <w:szCs w:val="24"/>
+        </w:rPr>
+        <w:t>save the current schedule as an Archived PDF file</w:t>
+      </w:r>
+    </w:p>
+    <w:p>
+      <w:pPr>
+        <w:pStyle w:val="ListParagraph"/>
+        <w:numPr>
+          <w:ilvl w:val="0"/>
+          <w:numId w:val="5"/>
+        </w:numPr>
+        <w:rPr>
+          <w:i/>
+          <w:sz w:val="24"/>
+          <w:szCs w:val="24"/>
+        </w:rPr>
+      </w:pPr>
+      <w:r>
+        <w:rPr>
+          <w:i/>
+          <w:sz w:val="24"/>
+          <w:szCs w:val="24"/>
+        </w:rPr>
+        <w:t>SaveToODS()</w:t>
+      </w:r>
+    </w:p>
+    <w:p>
+      <w:pPr>
+        <w:pStyle w:val="ListParagraph"/>
+        <w:numPr>
+          <w:ilvl w:val="0"/>
+          <w:numId w:val="5"/>
+        </w:numPr>
+        <w:rPr>
+          <w:i/>
+          <w:sz w:val="24"/>
+          <w:szCs w:val="24"/>
+        </w:rPr>
+      </w:pPr>
+      <w:r>
+        <w:rPr>
+          <w:i/>
+          <w:sz w:val="24"/>
+          <w:szCs w:val="24"/>
+        </w:rPr>
+        <w:t>LaunchSchedulizer</w:t>
+      </w:r>
+      <w:r>
+        <w:rPr>
+          <w:i/>
+          <w:sz w:val="24"/>
+          <w:szCs w:val="24"/>
+        </w:rPr>
+        <w:t xml:space="preserve">(): </w:t>
+      </w:r>
+      <w:r>
+        <w:rPr>
+          <w:sz w:val="24"/>
+          <w:szCs w:val="24"/>
+        </w:rPr>
+        <w:t>open the current schedule in a web-browser</w:t>
+      </w:r>
+    </w:p>
+    <w:p>
+      <w:pPr>
+        <w:pStyle w:val="ListParagraph"/>
+        <w:numPr>
+          <w:ilvl w:val="0"/>
+          <w:numId w:val="5"/>
+        </w:numPr>
+        <w:rPr>
+          <w:i/>
+          <w:sz w:val="24"/>
+          <w:szCs w:val="24"/>
+        </w:rPr>
+      </w:pPr>
+      <w:r>
+        <w:rPr>
+          <w:i/>
+          <w:sz w:val="24"/>
+          <w:szCs w:val="24"/>
+        </w:rPr>
+        <w:t xml:space="preserve">GetRange(): </w:t>
+      </w:r>
+      <w:r>
+        <w:rPr>
+          <w:sz w:val="24"/>
+          <w:szCs w:val="24"/>
+        </w:rPr>
+        <w:t>return the range needed for each of the 2 schedules</w:t>
+      </w:r>
+    </w:p>
+    <w:p>
+      <w:pPr>
+        <w:pStyle w:val="ListParagraph"/>
+        <w:numPr>
+          <w:ilvl w:val="0"/>
+          <w:numId w:val="5"/>
+        </w:numPr>
+        <w:rPr>
+          <w:i/>
+          <w:sz w:val="24"/>
+          <w:szCs w:val="24"/>
+        </w:rPr>
+      </w:pPr>
+      <w:r>
+        <w:rPr>
+          <w:i/>
+          <w:sz w:val="24"/>
+          <w:szCs w:val="24"/>
+        </w:rPr>
+        <w:t xml:space="preserve">GetDate(): </w:t>
+      </w:r>
+      <w:r>
+        <w:rPr>
+          <w:sz w:val="24"/>
+          <w:szCs w:val="24"/>
+        </w:rPr>
+        <w:t>return the current date being used</w:t>
+      </w:r>
+    </w:p>
+    <w:p>
+      <w:pPr>
+        <w:rPr>
+          <w:sz w:val="24"/>
+          <w:szCs w:val="24"/>
+        </w:rPr>
+      </w:pPr>
+    </w:p>
+    <w:p>
+      <w:pPr>
+        <w:rPr>
+          <w:sz w:val="24"/>
+          <w:szCs w:val="24"/>
+          <w:u w:val="single"/>
+        </w:rPr>
+      </w:pPr>
+      <w:r>
+        <w:rPr>
+          <w:sz w:val="24"/>
+          <w:szCs w:val="24"/>
+          <w:u w:val="single"/>
+        </w:rPr>
+        <w:t>searchRangeMod</w:t>
+      </w:r>
+      <w:r>
+        <w:rPr>
+          <w:sz w:val="24"/>
+          <w:szCs w:val="24"/>
+          <w:u w:val="single"/>
+        </w:rPr>
+        <w:t>:</w:t>
+      </w:r>
+    </w:p>
+    <w:p>
+      <w:pPr>
+        <w:rPr>
+          <w:sz w:val="24"/>
+          <w:szCs w:val="24"/>
+        </w:rPr>
+      </w:pPr>
+      <w:r>
+        <w:rPr>
+          <w:sz w:val="24"/>
+          <w:szCs w:val="24"/>
+        </w:rPr>
+        <w:t xml:space="preserve">Contains </w:t>
+      </w:r>
+      <w:r>
+        <w:rPr>
+          <w:sz w:val="24"/>
+          <w:szCs w:val="24"/>
+        </w:rPr>
+        <w:t>searchRange function</w:t>
+      </w:r>
+    </w:p>
+    <w:p>
+      <w:pPr>
+        <w:pStyle w:val="ListParagraph"/>
+        <w:numPr>
+          <w:ilvl w:val="0"/>
+          <w:numId w:val="5"/>
+        </w:numPr>
+        <w:rPr>
+          <w:i/>
+          <w:sz w:val="24"/>
+          <w:szCs w:val="24"/>
+        </w:rPr>
+      </w:pPr>
+      <w:r>
+        <w:rPr>
+          <w:i/>
+          <w:sz w:val="24"/>
+          <w:szCs w:val="24"/>
+        </w:rPr>
+        <w:t>searchRange</w:t>
+      </w:r>
+      <w:r>
+        <w:rPr>
+          <w:i/>
+          <w:sz w:val="24"/>
+          <w:szCs w:val="24"/>
+        </w:rPr>
+        <w:t xml:space="preserve">(): </w:t>
+      </w:r>
+      <w:r>
+        <w:rPr>
+          <w:sz w:val="24"/>
+          <w:szCs w:val="24"/>
+        </w:rPr>
+        <w:t>searches for a val in sRng, if the value matches the in the same row first column is returned to the cell</w:t>
+      </w:r>
+    </w:p>
+    <w:p>
+      <w:pPr>
+        <w:rPr>
+          <w:sz w:val="24"/>
+          <w:szCs w:val="24"/>
+        </w:rPr>
+      </w:pPr>
+    </w:p>
+    <w:p>
+      <w:pPr>
         <w:rPr>
           <w:b/>
           <w:sz w:val="28"/>
           <w:szCs w:val="28"/>
         </w:rPr>
-        <w:t>ThisWorkbook Code</w:t>
-      </w:r>
-    </w:p>
-    <w:p>
-      <w:pPr>
-        <w:pStyle w:val="ListParagraph"/>
-        <w:numPr>
-          <w:ilvl w:val="0"/>
-          <w:numId w:val="6"/>
-        </w:numPr>
-        <w:rPr>
-          <w:sz w:val="24"/>
-          <w:szCs w:val="24"/>
-        </w:rPr>
-      </w:pPr>
-      <w:r>
-        <w:rPr>
-          <w:sz w:val="24"/>
-          <w:szCs w:val="24"/>
-        </w:rPr>
-        <w:t xml:space="preserve">Workbook_Open - </w:t>
-      </w:r>
-      <w:r>
-        <w:rPr>
-          <w:sz w:val="24"/>
-          <w:szCs w:val="24"/>
-        </w:rPr>
-        <w:t>Supposedly allows macros to run (and buttons to work) when workbook is protected  – not sure this works</w:t>
-      </w:r>
-    </w:p>
-    <w:p>
-      <w:pPr>
+      </w:pPr>
+      <w:r>
         <w:rPr>
           <w:b/>
           <w:sz w:val="28"/>
           <w:szCs w:val="28"/>
         </w:rPr>
-      </w:pPr>
-      <w:r>
+        <w:t>ThisWorkbook Code</w:t>
+      </w:r>
+    </w:p>
+    <w:p>
+      <w:pPr>
+        <w:pStyle w:val="ListParagraph"/>
+        <w:numPr>
+          <w:ilvl w:val="0"/>
+          <w:numId w:val="6"/>
+        </w:numPr>
         <w:rPr>
           <w:b/>
           <w:sz w:val="28"/>
           <w:szCs w:val="28"/>
         </w:rPr>
-        <w:t>Sheet2 Code</w:t>
-      </w:r>
-    </w:p>
-    <w:p>
-      <w:pPr>
-        <w:pStyle w:val="ListParagraph"/>
-        <w:numPr>
-          <w:ilvl w:val="0"/>
-          <w:numId w:val="6"/>
-        </w:numPr>
-        <w:rPr>
-          <w:sz w:val="24"/>
-          <w:szCs w:val="24"/>
-        </w:rPr>
-      </w:pPr>
-      <w:r>
-        <w:rPr>
-          <w:sz w:val="24"/>
-          <w:szCs w:val="24"/>
-        </w:rPr>
-        <w:t>CommandButton1_Click()</w:t>
-      </w:r>
-    </w:p>
-    <w:p>
-      <w:pPr>
-        <w:pStyle w:val="ListParagraph"/>
-        <w:numPr>
-          <w:ilvl w:val="0"/>
-          <w:numId w:val="6"/>
-        </w:numPr>
-        <w:rPr>
-          <w:sz w:val="24"/>
-          <w:szCs w:val="24"/>
-        </w:rPr>
-      </w:pPr>
-      <w:r>
-        <w:rPr>
-          <w:sz w:val="24"/>
-          <w:szCs w:val="24"/>
-        </w:rPr>
-        <w:t>SaveSchedule()</w:t>
-      </w:r>
-    </w:p>
-    <w:p>
-      <w:pPr>
-        <w:pStyle w:val="ListParagraph"/>
-        <w:numPr>
-          <w:ilvl w:val="0"/>
-          <w:numId w:val="6"/>
-        </w:numPr>
-        <w:rPr>
-          <w:sz w:val="24"/>
-          <w:szCs w:val="24"/>
-        </w:rPr>
-      </w:pPr>
-      <w:r>
-        <w:rPr>
-          <w:sz w:val="24"/>
-          <w:szCs w:val="24"/>
-        </w:rPr>
-        <w:t>SaveArchive()</w:t>
-      </w:r>
-    </w:p>
-    <w:p>
-      <w:pPr>
-        <w:pStyle w:val="ListParagraph"/>
-        <w:numPr>
-          <w:ilvl w:val="0"/>
-          <w:numId w:val="6"/>
-        </w:numPr>
-        <w:rPr>
-          <w:sz w:val="24"/>
-          <w:szCs w:val="24"/>
-        </w:rPr>
-      </w:pPr>
-      <w:r>
-        <w:rPr>
-          <w:sz w:val="24"/>
-          <w:szCs w:val="24"/>
-        </w:rPr>
-        <w:t>SaveToODS()</w:t>
-      </w:r>
-    </w:p>
-    <w:p>
-      <w:pPr>
-        <w:pStyle w:val="ListParagraph"/>
-        <w:numPr>
-          <w:ilvl w:val="0"/>
-          <w:numId w:val="6"/>
-        </w:numPr>
-        <w:rPr>
-          <w:sz w:val="24"/>
-          <w:szCs w:val="24"/>
-        </w:rPr>
-      </w:pPr>
-      <w:r>
-        <w:rPr>
-          <w:sz w:val="24"/>
-          <w:szCs w:val="24"/>
-        </w:rPr>
-        <w:t>LaunchSchedulizer()</w:t>
-      </w:r>
-    </w:p>
-    <w:p>
-      <w:pPr>
-        <w:pStyle w:val="ListParagraph"/>
-        <w:numPr>
-          <w:ilvl w:val="0"/>
-          <w:numId w:val="6"/>
-        </w:numPr>
-        <w:rPr>
-          <w:sz w:val="24"/>
-          <w:szCs w:val="24"/>
-        </w:rPr>
-      </w:pPr>
-      <w:r>
-        <w:rPr>
-          <w:sz w:val="24"/>
-          <w:szCs w:val="24"/>
-        </w:rPr>
-        <w:t>GetDate()</w:t>
-      </w:r>
-    </w:p>
-    <w:p>
-      <w:pPr>
-        <w:pStyle w:val="ListParagraph"/>
-        <w:numPr>
-          <w:ilvl w:val="0"/>
-          <w:numId w:val="6"/>
-        </w:numPr>
-        <w:rPr>
-          <w:sz w:val="24"/>
-          <w:szCs w:val="24"/>
-        </w:rPr>
-      </w:pPr>
-      <w:r>
-        <w:rPr>
-          <w:sz w:val="24"/>
-          <w:szCs w:val="24"/>
-        </w:rPr>
-        <w:t>GetRange()</w:t>
+      </w:pPr>
+      <w:r>
+        <w:rPr>
+          <w:sz w:val="24"/>
+          <w:szCs w:val="24"/>
+        </w:rPr>
+        <w:t xml:space="preserve">Workbook_Open - </w:t>
+      </w:r>
+      <w:r>
+        <w:rPr>
+          <w:sz w:val="24"/>
+          <w:szCs w:val="24"/>
+        </w:rPr>
+        <w:t xml:space="preserve">allows macros to run (and buttons to work) when workbook is protected  </w:t>
       </w:r>
     </w:p>
     <w:p>
@@ -5507,22 +5368,205 @@
           <w:sz w:val="28"/>
           <w:szCs w:val="28"/>
         </w:rPr>
-        <w:t>Sheet</w:t>
-      </w:r>
-      <w:r>
+        <w:t>Sheet2 Code</w:t>
+      </w:r>
+    </w:p>
+    <w:p>
+      <w:pPr>
+        <w:pStyle w:val="ListParagraph"/>
+        <w:numPr>
+          <w:ilvl w:val="0"/>
+          <w:numId w:val="6"/>
+        </w:numPr>
+        <w:rPr>
+          <w:sz w:val="24"/>
+          <w:szCs w:val="24"/>
+        </w:rPr>
+      </w:pPr>
+      <w:r>
+        <w:rPr>
+          <w:sz w:val="24"/>
+          <w:szCs w:val="24"/>
+        </w:rPr>
+        <w:t>CommandButton1_</w:t>
+      </w:r>
+      <w:proofErr w:type="gramStart"/>
+      <w:r>
+        <w:rPr>
+          <w:sz w:val="24"/>
+          <w:szCs w:val="24"/>
+        </w:rPr>
+        <w:t>Click(</w:t>
+      </w:r>
+      <w:proofErr w:type="gramEnd"/>
+      <w:r>
+        <w:rPr>
+          <w:sz w:val="24"/>
+          <w:szCs w:val="24"/>
+        </w:rPr>
+        <w:t>)</w:t>
+      </w:r>
+    </w:p>
+    <w:p>
+      <w:pPr>
+        <w:pStyle w:val="ListParagraph"/>
+        <w:numPr>
+          <w:ilvl w:val="0"/>
+          <w:numId w:val="6"/>
+        </w:numPr>
+        <w:rPr>
+          <w:sz w:val="24"/>
+          <w:szCs w:val="24"/>
+        </w:rPr>
+      </w:pPr>
+      <w:r>
+        <w:rPr>
+          <w:sz w:val="24"/>
+          <w:szCs w:val="24"/>
+        </w:rPr>
+        <w:t>SaveSchedule()</w:t>
+      </w:r>
+    </w:p>
+    <w:p>
+      <w:pPr>
+        <w:pStyle w:val="ListParagraph"/>
+        <w:numPr>
+          <w:ilvl w:val="0"/>
+          <w:numId w:val="6"/>
+        </w:numPr>
+        <w:rPr>
+          <w:sz w:val="24"/>
+          <w:szCs w:val="24"/>
+        </w:rPr>
+      </w:pPr>
+      <w:r>
+        <w:rPr>
+          <w:sz w:val="24"/>
+          <w:szCs w:val="24"/>
+        </w:rPr>
+        <w:t>SaveArchive()</w:t>
+      </w:r>
+    </w:p>
+    <w:p>
+      <w:pPr>
+        <w:pStyle w:val="ListParagraph"/>
+        <w:numPr>
+          <w:ilvl w:val="0"/>
+          <w:numId w:val="6"/>
+        </w:numPr>
+        <w:rPr>
+          <w:sz w:val="24"/>
+          <w:szCs w:val="24"/>
+        </w:rPr>
+      </w:pPr>
+      <w:r>
+        <w:rPr>
+          <w:sz w:val="24"/>
+          <w:szCs w:val="24"/>
+        </w:rPr>
+        <w:t>SaveToODS()</w:t>
+      </w:r>
+    </w:p>
+    <w:p>
+      <w:pPr>
+        <w:pStyle w:val="ListParagraph"/>
+        <w:numPr>
+          <w:ilvl w:val="0"/>
+          <w:numId w:val="6"/>
+        </w:numPr>
+        <w:rPr>
+          <w:sz w:val="24"/>
+          <w:szCs w:val="24"/>
+        </w:rPr>
+      </w:pPr>
+      <w:r>
+        <w:rPr>
+          <w:sz w:val="24"/>
+          <w:szCs w:val="24"/>
+        </w:rPr>
+        <w:t>LaunchSchedulizer()</w:t>
+      </w:r>
+    </w:p>
+    <w:p>
+      <w:pPr>
+        <w:pStyle w:val="ListParagraph"/>
+        <w:numPr>
+          <w:ilvl w:val="0"/>
+          <w:numId w:val="6"/>
+        </w:numPr>
+        <w:rPr>
+          <w:sz w:val="24"/>
+          <w:szCs w:val="24"/>
+        </w:rPr>
+      </w:pPr>
+      <w:r>
+        <w:rPr>
+          <w:sz w:val="24"/>
+          <w:szCs w:val="24"/>
+        </w:rPr>
+        <w:t>GetDate()</w:t>
+      </w:r>
+    </w:p>
+    <w:p>
+      <w:pPr>
+        <w:pStyle w:val="ListParagraph"/>
+        <w:numPr>
+          <w:ilvl w:val="0"/>
+          <w:numId w:val="6"/>
+        </w:numPr>
+        <w:rPr>
+          <w:sz w:val="24"/>
+          <w:szCs w:val="24"/>
+        </w:rPr>
+      </w:pPr>
+      <w:r>
+        <w:rPr>
+          <w:sz w:val="24"/>
+          <w:szCs w:val="24"/>
+        </w:rPr>
+        <w:t>GetRange()</w:t>
+      </w:r>
+    </w:p>
+    <w:p>
+      <w:pPr>
         <w:rPr>
           <w:b/>
           <w:sz w:val="28"/>
           <w:szCs w:val="28"/>
         </w:rPr>
-        <w:t>3</w:t>
-      </w:r>
-      <w:r>
+      </w:pPr>
+    </w:p>
+    <w:p>
+      <w:pPr>
         <w:rPr>
           <w:b/>
           <w:sz w:val="28"/>
           <w:szCs w:val="28"/>
         </w:rPr>
+      </w:pPr>
+      <w:r>
+        <w:rPr>
+          <w:b/>
+          <w:sz w:val="28"/>
+          <w:szCs w:val="28"/>
+        </w:rPr>
+        <w:lastRenderedPageBreak/>
+        <w:t>Sheet</w:t>
+      </w:r>
+      <w:r>
+        <w:rPr>
+          <w:b/>
+          <w:sz w:val="28"/>
+          <w:szCs w:val="28"/>
+        </w:rPr>
+        <w:t>3</w:t>
+      </w:r>
+      <w:r>
+        <w:rPr>
+          <w:b/>
+          <w:sz w:val="28"/>
+          <w:szCs w:val="28"/>
+        </w:rPr>
         <w:t xml:space="preserve"> Code</w:t>
       </w:r>
     </w:p>
@@ -5623,7 +5667,6 @@
           <w:sz w:val="24"/>
           <w:szCs w:val="24"/>
         </w:rPr>
-        <w:lastRenderedPageBreak/>
         <w:t>LaunchSchedulizer()</w:t>
       </w:r>
     </w:p>
@@ -5868,7 +5911,7 @@
         <w:sz w:val="16"/>
         <w:szCs w:val="16"/>
       </w:rPr>
-      <w:t>1</w:t>
+      <w:t>9</w:t>
     </w:r>
     <w:r>
       <w:rPr>

</xml_diff>

<commit_message>
-- All Diddies prints 4 to a page in landscape -- All Diddies is set up to print top row first (3W) and then bottom    row (8P) -- Updated documentation -- Made minor formatting changes
</commit_message>
<xml_diff>
--- a/documentation/Scheduling Workbook Documentation.docx
+++ b/documentation/Scheduling Workbook Documentation.docx
@@ -1891,7 +1891,28 @@
           <w:sz w:val="24"/>
           <w:szCs w:val="24"/>
         </w:rPr>
-        <w:t>two diddies to a page in portrait orientation</w:t>
+        <w:t>four</w:t>
+      </w:r>
+      <w:r>
+        <w:rPr>
+          <w:sz w:val="24"/>
+          <w:szCs w:val="24"/>
+        </w:rPr>
+        <w:t xml:space="preserve"> diddies to a page in </w:t>
+      </w:r>
+      <w:r>
+        <w:rPr>
+          <w:sz w:val="24"/>
+          <w:szCs w:val="24"/>
+        </w:rPr>
+        <w:t>landscape</w:t>
+      </w:r>
+      <w:r>
+        <w:rPr>
+          <w:sz w:val="24"/>
+          <w:szCs w:val="24"/>
+        </w:rPr>
+        <w:t xml:space="preserve"> orientation</w:t>
       </w:r>
     </w:p>
     <w:p>
@@ -3568,8 +3589,6 @@
           <w:szCs w:val="28"/>
         </w:rPr>
       </w:pPr>
-      <w:bookmarkStart w:id="0" w:name="_GoBack"/>
-      <w:bookmarkEnd w:id="0"/>
       <w:r>
         <w:rPr>
           <w:b/>
@@ -3616,14 +3635,6 @@
         <w:rPr>
           <w:sz w:val="24"/>
           <w:szCs w:val="24"/>
-        </w:rPr>
-      </w:pPr>
-    </w:p>
-    <w:p>
-      <w:pPr>
-        <w:rPr>
-          <w:sz w:val="24"/>
-          <w:szCs w:val="24"/>
           <w:u w:val="single"/>
         </w:rPr>
       </w:pPr>
@@ -3868,7 +3879,6 @@
         <w:rPr>
           <w:sz w:val="24"/>
           <w:szCs w:val="24"/>
-          <w:u w:val="single"/>
         </w:rPr>
       </w:pPr>
       <w:r>
@@ -3909,15 +3919,6 @@
           <w:u w:val="single"/>
         </w:rPr>
       </w:pPr>
-    </w:p>
-    <w:p>
-      <w:pPr>
-        <w:rPr>
-          <w:sz w:val="24"/>
-          <w:szCs w:val="24"/>
-          <w:u w:val="single"/>
-        </w:rPr>
-      </w:pPr>
       <w:r>
         <w:rPr>
           <w:sz w:val="24"/>
@@ -4260,22 +4261,64 @@
           <w:sz w:val="24"/>
           <w:szCs w:val="24"/>
         </w:rPr>
+        <w:t>returnInitials():</w:t>
+      </w:r>
+      <w:r>
+        <w:rPr>
+          <w:sz w:val="24"/>
+          <w:szCs w:val="24"/>
+        </w:rPr>
+        <w:t xml:space="preserve"> takes a string value from a cell and extracts and returns the therapist’s initials</w:t>
+      </w:r>
+      <w:r>
+        <w:rPr>
+          <w:sz w:val="24"/>
+          <w:szCs w:val="24"/>
+        </w:rPr>
+        <w:t>, “NOTE” if the cell contains a note, or “TMG”  since this is similar to the initials format</w:t>
+      </w:r>
+    </w:p>
+    <w:p>
+      <w:pPr>
+        <w:pStyle w:val="ListParagraph"/>
+        <w:numPr>
+          <w:ilvl w:val="0"/>
+          <w:numId w:val="5"/>
+        </w:numPr>
+        <w:rPr>
+          <w:sz w:val="24"/>
+          <w:szCs w:val="24"/>
+        </w:rPr>
+      </w:pPr>
+      <w:r>
+        <w:rPr>
+          <w:i/>
+          <w:sz w:val="24"/>
+          <w:szCs w:val="24"/>
+        </w:rPr>
         <w:lastRenderedPageBreak/>
-        <w:t>returnInitials():</w:t>
-      </w:r>
-      <w:r>
-        <w:rPr>
-          <w:sz w:val="24"/>
-          <w:szCs w:val="24"/>
-        </w:rPr>
-        <w:t xml:space="preserve"> takes a string value from a cell and extracts and returns the therapist’s initials</w:t>
-      </w:r>
-      <w:r>
-        <w:rPr>
-          <w:sz w:val="24"/>
-          <w:szCs w:val="24"/>
-        </w:rPr>
-        <w:t>, “NOTE” if the cell contains a note, or “TMG”  since this is similar to the initials format</w:t>
+        <w:t>isGray():</w:t>
+      </w:r>
+      <w:r>
+        <w:rPr>
+          <w:sz w:val="24"/>
+          <w:szCs w:val="24"/>
+        </w:rPr>
+        <w:t xml:space="preserve"> </w:t>
+      </w:r>
+      <w:r>
+        <w:rPr>
+          <w:sz w:val="24"/>
+          <w:szCs w:val="24"/>
+        </w:rPr>
+        <w:t>returns TRUE if value is a gray option listed in 3W, 8P or 3P</w:t>
+      </w:r>
+      <w:r>
+        <w:rPr>
+          <w:sz w:val="24"/>
+          <w:szCs w:val="24"/>
+        </w:rPr>
+        <w:t>; otherwise returns FALSE</w:t>
       </w:r>
     </w:p>
     <w:p>
@@ -4296,7 +4339,63 @@
           <w:sz w:val="24"/>
           <w:szCs w:val="24"/>
         </w:rPr>
-        <w:t>isGray():</w:t>
+        <w:t>copyNames():</w:t>
+      </w:r>
+      <w:r>
+        <w:rPr>
+          <w:sz w:val="24"/>
+          <w:szCs w:val="24"/>
+        </w:rPr>
+        <w:t xml:space="preserve"> copies named ranges from one workbook to another</w:t>
+      </w:r>
+    </w:p>
+    <w:p>
+      <w:pPr>
+        <w:pStyle w:val="ListParagraph"/>
+        <w:numPr>
+          <w:ilvl w:val="0"/>
+          <w:numId w:val="5"/>
+        </w:numPr>
+        <w:rPr>
+          <w:sz w:val="24"/>
+          <w:szCs w:val="24"/>
+        </w:rPr>
+      </w:pPr>
+      <w:r>
+        <w:rPr>
+          <w:i/>
+          <w:sz w:val="24"/>
+          <w:szCs w:val="24"/>
+        </w:rPr>
+        <w:t>clearIndSchedule():</w:t>
+      </w:r>
+      <w:r>
+        <w:rPr>
+          <w:sz w:val="24"/>
+          <w:szCs w:val="24"/>
+        </w:rPr>
+        <w:t xml:space="preserve"> clears Ind Schedule data and highlighting</w:t>
+      </w:r>
+    </w:p>
+    <w:p>
+      <w:pPr>
+        <w:pStyle w:val="ListParagraph"/>
+        <w:numPr>
+          <w:ilvl w:val="0"/>
+          <w:numId w:val="5"/>
+        </w:numPr>
+        <w:rPr>
+          <w:sz w:val="24"/>
+          <w:szCs w:val="24"/>
+        </w:rPr>
+      </w:pPr>
+      <w:r>
+        <w:rPr>
+          <w:i/>
+          <w:sz w:val="24"/>
+          <w:szCs w:val="24"/>
+        </w:rPr>
+        <w:t>schedCondFormat():</w:t>
       </w:r>
       <w:r>
         <w:rPr>
@@ -4310,14 +4409,82 @@
           <w:sz w:val="24"/>
           <w:szCs w:val="24"/>
         </w:rPr>
-        <w:t>returns TRUE if value is a gray option listed in 3W, 8P or 3P</w:t>
-      </w:r>
-      <w:r>
-        <w:rPr>
-          <w:sz w:val="24"/>
-          <w:szCs w:val="24"/>
-        </w:rPr>
-        <w:t>; otherwise returns FALSE</w:t>
+        <w:t>takes cells for eval and int highlighting keys, room ranges to highlight for int and eval,</w:t>
+      </w:r>
+      <w:r>
+        <w:rPr>
+          <w:sz w:val="24"/>
+          <w:szCs w:val="24"/>
+        </w:rPr>
+        <w:t xml:space="preserve"> </w:t>
+      </w:r>
+      <w:r>
+        <w:rPr>
+          <w:sz w:val="24"/>
+          <w:szCs w:val="24"/>
+        </w:rPr>
+        <w:t>therapist's initials box range to check, and sheet name to highlight</w:t>
+      </w:r>
+      <w:r>
+        <w:rPr>
+          <w:sz w:val="24"/>
+          <w:szCs w:val="24"/>
+        </w:rPr>
+        <w:t>; applies conditional highlighting to schedule</w:t>
+      </w:r>
+    </w:p>
+    <w:p>
+      <w:pPr>
+        <w:rPr>
+          <w:sz w:val="24"/>
+          <w:szCs w:val="24"/>
+          <w:u w:val="single"/>
+        </w:rPr>
+      </w:pPr>
+      <w:r>
+        <w:rPr>
+          <w:sz w:val="24"/>
+          <w:szCs w:val="24"/>
+          <w:u w:val="single"/>
+        </w:rPr>
+        <w:t>IndScheduleMod</w:t>
+      </w:r>
+      <w:r>
+        <w:rPr>
+          <w:sz w:val="24"/>
+          <w:szCs w:val="24"/>
+          <w:u w:val="single"/>
+        </w:rPr>
+        <w:t>:</w:t>
+      </w:r>
+    </w:p>
+    <w:p>
+      <w:pPr>
+        <w:rPr>
+          <w:sz w:val="24"/>
+          <w:szCs w:val="24"/>
+        </w:rPr>
+      </w:pPr>
+      <w:r>
+        <w:rPr>
+          <w:sz w:val="24"/>
+          <w:szCs w:val="24"/>
+        </w:rPr>
+        <w:t xml:space="preserve">Contains the main subroutines and functions for </w:t>
+      </w:r>
+      <w:r>
+        <w:rPr>
+          <w:sz w:val="24"/>
+          <w:szCs w:val="24"/>
+        </w:rPr>
+        <w:t>Ind Schedule</w:t>
+      </w:r>
+      <w:r>
+        <w:rPr>
+          <w:sz w:val="24"/>
+          <w:szCs w:val="24"/>
+        </w:rPr>
+        <w:t xml:space="preserve"> sheet functionality</w:t>
       </w:r>
     </w:p>
     <w:p>
@@ -4338,14 +4505,70 @@
           <w:sz w:val="24"/>
           <w:szCs w:val="24"/>
         </w:rPr>
-        <w:t>copyNames():</w:t>
-      </w:r>
-      <w:r>
-        <w:rPr>
-          <w:sz w:val="24"/>
-          <w:szCs w:val="24"/>
-        </w:rPr>
-        <w:t xml:space="preserve"> copies named ranges from one workbook to another</w:t>
+        <w:t>create</w:t>
+      </w:r>
+      <w:r>
+        <w:rPr>
+          <w:i/>
+          <w:sz w:val="24"/>
+          <w:szCs w:val="24"/>
+        </w:rPr>
+        <w:t>Ind</w:t>
+      </w:r>
+      <w:r>
+        <w:rPr>
+          <w:i/>
+          <w:sz w:val="24"/>
+          <w:szCs w:val="24"/>
+        </w:rPr>
+        <w:t>Sched ():</w:t>
+      </w:r>
+      <w:r>
+        <w:rPr>
+          <w:sz w:val="24"/>
+          <w:szCs w:val="24"/>
+        </w:rPr>
+        <w:t xml:space="preserve"> subroutine that handles click event when the “Create Schedule” button is clicked; clears previous data and highlighting, creates schedule by looping through 3W and 8P schedules, grabs notes from All Therapists and applies conditional highlighting</w:t>
+      </w:r>
+    </w:p>
+    <w:p>
+      <w:pPr>
+        <w:rPr>
+          <w:sz w:val="24"/>
+          <w:szCs w:val="24"/>
+          <w:u w:val="single"/>
+        </w:rPr>
+      </w:pPr>
+      <w:r>
+        <w:rPr>
+          <w:sz w:val="24"/>
+          <w:szCs w:val="24"/>
+          <w:u w:val="single"/>
+        </w:rPr>
+        <w:t>ModFromOrigWB</w:t>
+      </w:r>
+      <w:r>
+        <w:rPr>
+          <w:sz w:val="24"/>
+          <w:szCs w:val="24"/>
+          <w:u w:val="single"/>
+        </w:rPr>
+        <w:t>:</w:t>
+      </w:r>
+    </w:p>
+    <w:p>
+      <w:pPr>
+        <w:rPr>
+          <w:sz w:val="24"/>
+          <w:szCs w:val="24"/>
+        </w:rPr>
+      </w:pPr>
+      <w:r>
+        <w:rPr>
+          <w:sz w:val="24"/>
+          <w:szCs w:val="24"/>
+        </w:rPr>
+        <w:t>Contains the old subroutines for original workbook; currently unused module</w:t>
       </w:r>
     </w:p>
     <w:p>
@@ -4356,24 +4579,18 @@
           <w:numId w:val="5"/>
         </w:numPr>
         <w:rPr>
-          <w:sz w:val="24"/>
-          <w:szCs w:val="24"/>
-        </w:rPr>
-      </w:pPr>
-      <w:r>
-        <w:rPr>
-          <w:i/>
-          <w:sz w:val="24"/>
-          <w:szCs w:val="24"/>
-        </w:rPr>
-        <w:t>clearIndSchedule():</w:t>
-      </w:r>
-      <w:r>
-        <w:rPr>
-          <w:sz w:val="24"/>
-          <w:szCs w:val="24"/>
-        </w:rPr>
-        <w:t xml:space="preserve"> clears Ind Schedule data and highlighting</w:t>
+          <w:i/>
+          <w:sz w:val="24"/>
+          <w:szCs w:val="24"/>
+        </w:rPr>
+      </w:pPr>
+      <w:r>
+        <w:rPr>
+          <w:i/>
+          <w:sz w:val="24"/>
+          <w:szCs w:val="24"/>
+        </w:rPr>
+        <w:t>SelectRange()</w:t>
       </w:r>
     </w:p>
     <w:p>
@@ -4384,77 +4601,57 @@
           <w:numId w:val="5"/>
         </w:numPr>
         <w:rPr>
-          <w:sz w:val="24"/>
-          <w:szCs w:val="24"/>
-        </w:rPr>
-      </w:pPr>
-      <w:r>
-        <w:rPr>
-          <w:i/>
-          <w:sz w:val="24"/>
-          <w:szCs w:val="24"/>
-        </w:rPr>
-        <w:t>schedCondFormat():</w:t>
-      </w:r>
-      <w:r>
-        <w:rPr>
-          <w:sz w:val="24"/>
-          <w:szCs w:val="24"/>
-        </w:rPr>
-        <w:t xml:space="preserve"> </w:t>
-      </w:r>
-      <w:r>
-        <w:rPr>
-          <w:sz w:val="24"/>
-          <w:szCs w:val="24"/>
-        </w:rPr>
-        <w:t>takes cells for eval and int highlighting keys, room ranges to highlight for int and eval,</w:t>
-      </w:r>
-      <w:r>
-        <w:rPr>
-          <w:sz w:val="24"/>
-          <w:szCs w:val="24"/>
-        </w:rPr>
-        <w:t xml:space="preserve"> </w:t>
-      </w:r>
-      <w:r>
-        <w:rPr>
-          <w:sz w:val="24"/>
-          <w:szCs w:val="24"/>
-        </w:rPr>
-        <w:t>therapist's initials box range to check, and sheet name to highlight</w:t>
-      </w:r>
-      <w:r>
-        <w:rPr>
-          <w:sz w:val="24"/>
-          <w:szCs w:val="24"/>
-        </w:rPr>
-        <w:t>; applies conditional highlighting to schedule</w:t>
-      </w:r>
-    </w:p>
-    <w:p>
-      <w:pPr>
-        <w:rPr>
-          <w:sz w:val="24"/>
-          <w:szCs w:val="24"/>
-        </w:rPr>
-      </w:pPr>
-    </w:p>
-    <w:p>
-      <w:pPr>
-        <w:rPr>
-          <w:sz w:val="24"/>
-          <w:szCs w:val="24"/>
-          <w:u w:val="single"/>
-        </w:rPr>
-      </w:pPr>
-      <w:r>
-        <w:rPr>
-          <w:sz w:val="24"/>
-          <w:szCs w:val="24"/>
-          <w:u w:val="single"/>
-        </w:rPr>
-        <w:t>IndScheduleMod</w:t>
+          <w:i/>
+          <w:sz w:val="24"/>
+          <w:szCs w:val="24"/>
+        </w:rPr>
+      </w:pPr>
+      <w:r>
+        <w:rPr>
+          <w:i/>
+          <w:sz w:val="24"/>
+          <w:szCs w:val="24"/>
+        </w:rPr>
+        <w:t>PublishRange()</w:t>
+      </w:r>
+    </w:p>
+    <w:p>
+      <w:pPr>
+        <w:pStyle w:val="ListParagraph"/>
+        <w:numPr>
+          <w:ilvl w:val="0"/>
+          <w:numId w:val="5"/>
+        </w:numPr>
+        <w:rPr>
+          <w:i/>
+          <w:sz w:val="24"/>
+          <w:szCs w:val="24"/>
+        </w:rPr>
+      </w:pPr>
+      <w:r>
+        <w:rPr>
+          <w:i/>
+          <w:sz w:val="24"/>
+          <w:szCs w:val="24"/>
+        </w:rPr>
+        <w:t>LaunchHyperLink(</w:t>
+      </w:r>
+    </w:p>
+    <w:p>
+      <w:pPr>
+        <w:rPr>
+          <w:sz w:val="24"/>
+          <w:szCs w:val="24"/>
+          <w:u w:val="single"/>
+        </w:rPr>
+      </w:pPr>
+      <w:r>
+        <w:rPr>
+          <w:sz w:val="24"/>
+          <w:szCs w:val="24"/>
+          <w:u w:val="single"/>
+        </w:rPr>
+        <w:t>SaveSchedMod</w:t>
       </w:r>
       <w:r>
         <w:rPr>
@@ -4477,21 +4674,7 @@
           <w:sz w:val="24"/>
           <w:szCs w:val="24"/>
         </w:rPr>
-        <w:t xml:space="preserve">Contains the main subroutines and functions for </w:t>
-      </w:r>
-      <w:r>
-        <w:rPr>
-          <w:sz w:val="24"/>
-          <w:szCs w:val="24"/>
-        </w:rPr>
-        <w:t>Ind Schedule</w:t>
-      </w:r>
-      <w:r>
-        <w:rPr>
-          <w:sz w:val="24"/>
-          <w:szCs w:val="24"/>
-        </w:rPr>
-        <w:t xml:space="preserve"> sheet functionality</w:t>
+        <w:t xml:space="preserve">Contains the subroutines for password protecting macro and creating PDF versions of the schedule </w:t>
       </w:r>
     </w:p>
     <w:p>
@@ -4502,66 +4685,219 @@
           <w:numId w:val="5"/>
         </w:numPr>
         <w:rPr>
-          <w:sz w:val="24"/>
-          <w:szCs w:val="24"/>
-        </w:rPr>
-      </w:pPr>
-      <w:r>
-        <w:rPr>
-          <w:i/>
-          <w:sz w:val="24"/>
-          <w:szCs w:val="24"/>
-        </w:rPr>
-        <w:t>create</w:t>
-      </w:r>
-      <w:r>
-        <w:rPr>
-          <w:i/>
-          <w:sz w:val="24"/>
-          <w:szCs w:val="24"/>
-        </w:rPr>
-        <w:t>Ind</w:t>
-      </w:r>
-      <w:r>
-        <w:rPr>
-          <w:i/>
-          <w:sz w:val="24"/>
-          <w:szCs w:val="24"/>
-        </w:rPr>
-        <w:t>Sched ():</w:t>
-      </w:r>
-      <w:r>
-        <w:rPr>
-          <w:sz w:val="24"/>
-          <w:szCs w:val="24"/>
-        </w:rPr>
-        <w:t xml:space="preserve"> subroutine that handles click event when the “Create Schedule” button is clicked; clears previous data and highlighting, creates schedule by looping through 3W and 8P schedules, grabs notes from All Therapists and applies conditional highlighting</w:t>
-      </w:r>
-    </w:p>
-    <w:p>
-      <w:pPr>
-        <w:ind w:left="360"/>
-        <w:rPr>
-          <w:sz w:val="24"/>
-          <w:szCs w:val="24"/>
-        </w:rPr>
-      </w:pPr>
-    </w:p>
-    <w:p>
-      <w:pPr>
-        <w:rPr>
-          <w:sz w:val="24"/>
-          <w:szCs w:val="24"/>
-          <w:u w:val="single"/>
-        </w:rPr>
-      </w:pPr>
-      <w:r>
-        <w:rPr>
-          <w:sz w:val="24"/>
-          <w:szCs w:val="24"/>
-          <w:u w:val="single"/>
-        </w:rPr>
-        <w:t>ModFromOrigWB</w:t>
+          <w:i/>
+          <w:sz w:val="24"/>
+          <w:szCs w:val="24"/>
+        </w:rPr>
+      </w:pPr>
+      <w:r>
+        <w:rPr>
+          <w:i/>
+          <w:sz w:val="24"/>
+          <w:szCs w:val="24"/>
+        </w:rPr>
+        <w:t>PasswordProtect</w:t>
+      </w:r>
+      <w:r>
+        <w:rPr>
+          <w:i/>
+          <w:sz w:val="24"/>
+          <w:szCs w:val="24"/>
+        </w:rPr>
+        <w:t>()</w:t>
+      </w:r>
+      <w:r>
+        <w:rPr>
+          <w:i/>
+          <w:sz w:val="24"/>
+          <w:szCs w:val="24"/>
+        </w:rPr>
+        <w:t xml:space="preserve">: </w:t>
+      </w:r>
+      <w:r>
+        <w:rPr>
+          <w:sz w:val="24"/>
+          <w:szCs w:val="24"/>
+        </w:rPr>
+        <w:t>specifies file paths, specifies names of PDFs generated and saves 2 copies of generated PDF schedule</w:t>
+      </w:r>
+    </w:p>
+    <w:p>
+      <w:pPr>
+        <w:pStyle w:val="ListParagraph"/>
+        <w:numPr>
+          <w:ilvl w:val="0"/>
+          <w:numId w:val="5"/>
+        </w:numPr>
+        <w:rPr>
+          <w:i/>
+          <w:sz w:val="24"/>
+          <w:szCs w:val="24"/>
+        </w:rPr>
+      </w:pPr>
+      <w:r>
+        <w:rPr>
+          <w:i/>
+          <w:sz w:val="24"/>
+          <w:szCs w:val="24"/>
+        </w:rPr>
+        <w:t>SaveSchedule</w:t>
+      </w:r>
+      <w:r>
+        <w:rPr>
+          <w:i/>
+          <w:sz w:val="24"/>
+          <w:szCs w:val="24"/>
+        </w:rPr>
+        <w:t>()</w:t>
+      </w:r>
+      <w:r>
+        <w:rPr>
+          <w:i/>
+          <w:sz w:val="24"/>
+          <w:szCs w:val="24"/>
+        </w:rPr>
+        <w:t xml:space="preserve">: </w:t>
+      </w:r>
+      <w:r>
+        <w:rPr>
+          <w:sz w:val="24"/>
+          <w:szCs w:val="24"/>
+        </w:rPr>
+        <w:t>save the current schedule as PDF for use with Scheduling PDF script</w:t>
+      </w:r>
+    </w:p>
+    <w:p>
+      <w:pPr>
+        <w:pStyle w:val="ListParagraph"/>
+        <w:numPr>
+          <w:ilvl w:val="0"/>
+          <w:numId w:val="5"/>
+        </w:numPr>
+        <w:rPr>
+          <w:sz w:val="24"/>
+          <w:szCs w:val="24"/>
+        </w:rPr>
+      </w:pPr>
+      <w:r>
+        <w:rPr>
+          <w:i/>
+          <w:sz w:val="24"/>
+          <w:szCs w:val="24"/>
+        </w:rPr>
+        <w:t xml:space="preserve">SaveArchive(): </w:t>
+      </w:r>
+      <w:r>
+        <w:rPr>
+          <w:sz w:val="24"/>
+          <w:szCs w:val="24"/>
+        </w:rPr>
+        <w:t>save the current schedule as an Archived PDF file</w:t>
+      </w:r>
+    </w:p>
+    <w:p>
+      <w:pPr>
+        <w:pStyle w:val="ListParagraph"/>
+        <w:numPr>
+          <w:ilvl w:val="0"/>
+          <w:numId w:val="5"/>
+        </w:numPr>
+        <w:rPr>
+          <w:i/>
+          <w:sz w:val="24"/>
+          <w:szCs w:val="24"/>
+        </w:rPr>
+      </w:pPr>
+      <w:r>
+        <w:rPr>
+          <w:i/>
+          <w:sz w:val="24"/>
+          <w:szCs w:val="24"/>
+        </w:rPr>
+        <w:t>SaveToODS()</w:t>
+      </w:r>
+    </w:p>
+    <w:p>
+      <w:pPr>
+        <w:pStyle w:val="ListParagraph"/>
+        <w:numPr>
+          <w:ilvl w:val="0"/>
+          <w:numId w:val="5"/>
+        </w:numPr>
+        <w:rPr>
+          <w:i/>
+          <w:sz w:val="24"/>
+          <w:szCs w:val="24"/>
+        </w:rPr>
+      </w:pPr>
+      <w:r>
+        <w:rPr>
+          <w:i/>
+          <w:sz w:val="24"/>
+          <w:szCs w:val="24"/>
+        </w:rPr>
+        <w:t>LaunchSchedulizer</w:t>
+      </w:r>
+      <w:r>
+        <w:rPr>
+          <w:i/>
+          <w:sz w:val="24"/>
+          <w:szCs w:val="24"/>
+        </w:rPr>
+        <w:t xml:space="preserve">(): </w:t>
+      </w:r>
+      <w:r>
+        <w:rPr>
+          <w:sz w:val="24"/>
+          <w:szCs w:val="24"/>
+        </w:rPr>
+        <w:t>open the current schedule in a web-browser</w:t>
+      </w:r>
+    </w:p>
+    <w:p>
+      <w:pPr>
+        <w:pStyle w:val="ListParagraph"/>
+        <w:numPr>
+          <w:ilvl w:val="0"/>
+          <w:numId w:val="5"/>
+        </w:numPr>
+        <w:rPr>
+          <w:i/>
+          <w:sz w:val="24"/>
+          <w:szCs w:val="24"/>
+        </w:rPr>
+      </w:pPr>
+      <w:r>
+        <w:rPr>
+          <w:i/>
+          <w:sz w:val="24"/>
+          <w:szCs w:val="24"/>
+        </w:rPr>
+        <w:t xml:space="preserve">GetRange(): </w:t>
+      </w:r>
+      <w:r>
+        <w:rPr>
+          <w:sz w:val="24"/>
+          <w:szCs w:val="24"/>
+        </w:rPr>
+        <w:t>return the range needed for each of the 2 schedules</w:t>
+      </w:r>
+    </w:p>
+    <w:p>
+      <w:pPr>
+        <w:rPr>
+          <w:sz w:val="24"/>
+          <w:szCs w:val="24"/>
+          <w:u w:val="single"/>
+        </w:rPr>
+      </w:pPr>
+      <w:r>
+        <w:rPr>
+          <w:sz w:val="24"/>
+          <w:szCs w:val="24"/>
+          <w:u w:val="single"/>
+        </w:rPr>
+        <w:t>SaveSchedPDFMod</w:t>
       </w:r>
       <w:r>
         <w:rPr>
@@ -4584,7 +4920,7 @@
           <w:sz w:val="24"/>
           <w:szCs w:val="24"/>
         </w:rPr>
-        <w:t>Contains the old subroutines for original workbook; currently unused module</w:t>
+        <w:t xml:space="preserve">Contains the subroutines for password protecting macro and creating PDF versions of the schedule </w:t>
       </w:r>
     </w:p>
     <w:p>
@@ -4606,7 +4942,30 @@
           <w:sz w:val="24"/>
           <w:szCs w:val="24"/>
         </w:rPr>
-        <w:t>SelectRange()</w:t>
+        <w:t>PasswordProtect</w:t>
+      </w:r>
+      <w:r>
+        <w:rPr>
+          <w:i/>
+          <w:sz w:val="24"/>
+          <w:szCs w:val="24"/>
+        </w:rPr>
+        <w:t>()</w:t>
+      </w:r>
+      <w:r>
+        <w:rPr>
+          <w:i/>
+          <w:sz w:val="24"/>
+          <w:szCs w:val="24"/>
+        </w:rPr>
+        <w:t xml:space="preserve">: </w:t>
+      </w:r>
+      <w:r>
+        <w:rPr>
+          <w:sz w:val="24"/>
+          <w:szCs w:val="24"/>
+        </w:rPr>
+        <w:t>specifies file paths, specifies names of PDFs generated and saves 2 copies of generated PDF schedule</w:t>
       </w:r>
     </w:p>
     <w:p>
@@ -4628,7 +4987,30 @@
           <w:sz w:val="24"/>
           <w:szCs w:val="24"/>
         </w:rPr>
-        <w:t>PublishRange()</w:t>
+        <w:t>SaveSchedule</w:t>
+      </w:r>
+      <w:r>
+        <w:rPr>
+          <w:i/>
+          <w:sz w:val="24"/>
+          <w:szCs w:val="24"/>
+        </w:rPr>
+        <w:t>()</w:t>
+      </w:r>
+      <w:r>
+        <w:rPr>
+          <w:i/>
+          <w:sz w:val="24"/>
+          <w:szCs w:val="24"/>
+        </w:rPr>
+        <w:t xml:space="preserve">: </w:t>
+      </w:r>
+      <w:r>
+        <w:rPr>
+          <w:sz w:val="24"/>
+          <w:szCs w:val="24"/>
+        </w:rPr>
+        <w:t>save the current schedule as PDF for use with Scheduling PDF script</w:t>
       </w:r>
     </w:p>
     <w:p>
@@ -4639,67 +5021,25 @@
           <w:numId w:val="5"/>
         </w:numPr>
         <w:rPr>
-          <w:i/>
-          <w:sz w:val="24"/>
-          <w:szCs w:val="24"/>
-        </w:rPr>
-      </w:pPr>
-      <w:r>
-        <w:rPr>
-          <w:i/>
-          <w:sz w:val="24"/>
-          <w:szCs w:val="24"/>
-        </w:rPr>
-        <w:t>LaunchHyperLink()</w:t>
-      </w:r>
-    </w:p>
-    <w:p>
-      <w:pPr>
-        <w:rPr>
-          <w:sz w:val="24"/>
-          <w:szCs w:val="24"/>
-          <w:u w:val="single"/>
-        </w:rPr>
-      </w:pPr>
-    </w:p>
-    <w:p>
-      <w:pPr>
-        <w:rPr>
-          <w:sz w:val="24"/>
-          <w:szCs w:val="24"/>
-          <w:u w:val="single"/>
-        </w:rPr>
-      </w:pPr>
-      <w:r>
-        <w:rPr>
-          <w:sz w:val="24"/>
-          <w:szCs w:val="24"/>
-          <w:u w:val="single"/>
-        </w:rPr>
-        <w:t>SaveSchedMod</w:t>
-      </w:r>
-      <w:r>
-        <w:rPr>
-          <w:sz w:val="24"/>
-          <w:szCs w:val="24"/>
-          <w:u w:val="single"/>
-        </w:rPr>
-        <w:t>:</w:t>
-      </w:r>
-    </w:p>
-    <w:p>
-      <w:pPr>
-        <w:rPr>
-          <w:sz w:val="24"/>
-          <w:szCs w:val="24"/>
-        </w:rPr>
-      </w:pPr>
-      <w:r>
-        <w:rPr>
-          <w:sz w:val="24"/>
-          <w:szCs w:val="24"/>
-        </w:rPr>
-        <w:t xml:space="preserve">Contains the subroutines for password protecting macro and creating PDF versions of the schedule </w:t>
+          <w:sz w:val="24"/>
+          <w:szCs w:val="24"/>
+        </w:rPr>
+      </w:pPr>
+      <w:r>
+        <w:rPr>
+          <w:i/>
+          <w:sz w:val="24"/>
+          <w:szCs w:val="24"/>
+        </w:rPr>
+        <w:lastRenderedPageBreak/>
+        <w:t xml:space="preserve">SaveArchive(): </w:t>
+      </w:r>
+      <w:r>
+        <w:rPr>
+          <w:sz w:val="24"/>
+          <w:szCs w:val="24"/>
+        </w:rPr>
+        <w:t>save the current schedule as an Archived PDF file</w:t>
       </w:r>
     </w:p>
     <w:p>
@@ -4721,30 +5061,7 @@
           <w:sz w:val="24"/>
           <w:szCs w:val="24"/>
         </w:rPr>
-        <w:t>PasswordProtect</w:t>
-      </w:r>
-      <w:r>
-        <w:rPr>
-          <w:i/>
-          <w:sz w:val="24"/>
-          <w:szCs w:val="24"/>
-        </w:rPr>
-        <w:t>()</w:t>
-      </w:r>
-      <w:r>
-        <w:rPr>
-          <w:i/>
-          <w:sz w:val="24"/>
-          <w:szCs w:val="24"/>
-        </w:rPr>
-        <w:t xml:space="preserve">: </w:t>
-      </w:r>
-      <w:r>
-        <w:rPr>
-          <w:sz w:val="24"/>
-          <w:szCs w:val="24"/>
-        </w:rPr>
-        <w:t>specifies file paths, specifies names of PDFs generated and saves 2 copies of generated PDF schedule</w:t>
+        <w:t>SaveToODS()</w:t>
       </w:r>
     </w:p>
     <w:p>
@@ -4766,30 +5083,22 @@
           <w:sz w:val="24"/>
           <w:szCs w:val="24"/>
         </w:rPr>
-        <w:t>SaveSchedule</w:t>
-      </w:r>
-      <w:r>
-        <w:rPr>
-          <w:i/>
-          <w:sz w:val="24"/>
-          <w:szCs w:val="24"/>
-        </w:rPr>
-        <w:t>()</w:t>
-      </w:r>
-      <w:r>
-        <w:rPr>
-          <w:i/>
-          <w:sz w:val="24"/>
-          <w:szCs w:val="24"/>
-        </w:rPr>
-        <w:t xml:space="preserve">: </w:t>
-      </w:r>
-      <w:r>
-        <w:rPr>
-          <w:sz w:val="24"/>
-          <w:szCs w:val="24"/>
-        </w:rPr>
-        <w:t>save the current schedule as PDF for use with Scheduling PDF script</w:t>
+        <w:t>LaunchSchedulizer</w:t>
+      </w:r>
+      <w:r>
+        <w:rPr>
+          <w:i/>
+          <w:sz w:val="24"/>
+          <w:szCs w:val="24"/>
+        </w:rPr>
+        <w:t xml:space="preserve">(): </w:t>
+      </w:r>
+      <w:r>
+        <w:rPr>
+          <w:sz w:val="24"/>
+          <w:szCs w:val="24"/>
+        </w:rPr>
+        <w:t>open the current schedule in a web-browser</w:t>
       </w:r>
     </w:p>
     <w:p>
@@ -4800,24 +5109,25 @@
           <w:numId w:val="5"/>
         </w:numPr>
         <w:rPr>
-          <w:sz w:val="24"/>
-          <w:szCs w:val="24"/>
-        </w:rPr>
-      </w:pPr>
-      <w:r>
-        <w:rPr>
-          <w:i/>
-          <w:sz w:val="24"/>
-          <w:szCs w:val="24"/>
-        </w:rPr>
-        <w:t xml:space="preserve">SaveArchive(): </w:t>
-      </w:r>
-      <w:r>
-        <w:rPr>
-          <w:sz w:val="24"/>
-          <w:szCs w:val="24"/>
-        </w:rPr>
-        <w:t>save the current schedule as an Archived PDF file</w:t>
+          <w:i/>
+          <w:sz w:val="24"/>
+          <w:szCs w:val="24"/>
+        </w:rPr>
+      </w:pPr>
+      <w:r>
+        <w:rPr>
+          <w:i/>
+          <w:sz w:val="24"/>
+          <w:szCs w:val="24"/>
+        </w:rPr>
+        <w:t xml:space="preserve">GetRange(): </w:t>
+      </w:r>
+      <w:r>
+        <w:rPr>
+          <w:sz w:val="24"/>
+          <w:szCs w:val="24"/>
+        </w:rPr>
+        <w:t>return the range needed for each of the 2 schedules</w:t>
       </w:r>
     </w:p>
     <w:p>
@@ -4839,357 +5149,6 @@
           <w:sz w:val="24"/>
           <w:szCs w:val="24"/>
         </w:rPr>
-        <w:t>SaveToODS()</w:t>
-      </w:r>
-    </w:p>
-    <w:p>
-      <w:pPr>
-        <w:pStyle w:val="ListParagraph"/>
-        <w:numPr>
-          <w:ilvl w:val="0"/>
-          <w:numId w:val="5"/>
-        </w:numPr>
-        <w:rPr>
-          <w:i/>
-          <w:sz w:val="24"/>
-          <w:szCs w:val="24"/>
-        </w:rPr>
-      </w:pPr>
-      <w:r>
-        <w:rPr>
-          <w:i/>
-          <w:sz w:val="24"/>
-          <w:szCs w:val="24"/>
-        </w:rPr>
-        <w:t>LaunchSchedulizer</w:t>
-      </w:r>
-      <w:r>
-        <w:rPr>
-          <w:i/>
-          <w:sz w:val="24"/>
-          <w:szCs w:val="24"/>
-        </w:rPr>
-        <w:t xml:space="preserve">(): </w:t>
-      </w:r>
-      <w:r>
-        <w:rPr>
-          <w:sz w:val="24"/>
-          <w:szCs w:val="24"/>
-        </w:rPr>
-        <w:t>open the current schedule in a web-browser</w:t>
-      </w:r>
-    </w:p>
-    <w:p>
-      <w:pPr>
-        <w:pStyle w:val="ListParagraph"/>
-        <w:numPr>
-          <w:ilvl w:val="0"/>
-          <w:numId w:val="5"/>
-        </w:numPr>
-        <w:rPr>
-          <w:i/>
-          <w:sz w:val="24"/>
-          <w:szCs w:val="24"/>
-        </w:rPr>
-      </w:pPr>
-      <w:r>
-        <w:rPr>
-          <w:i/>
-          <w:sz w:val="24"/>
-          <w:szCs w:val="24"/>
-        </w:rPr>
-        <w:t xml:space="preserve">GetRange(): </w:t>
-      </w:r>
-      <w:r>
-        <w:rPr>
-          <w:sz w:val="24"/>
-          <w:szCs w:val="24"/>
-        </w:rPr>
-        <w:t>return the range needed for each of the 2 schedules</w:t>
-      </w:r>
-    </w:p>
-    <w:p>
-      <w:pPr>
-        <w:rPr>
-          <w:sz w:val="24"/>
-          <w:szCs w:val="24"/>
-        </w:rPr>
-      </w:pPr>
-    </w:p>
-    <w:p>
-      <w:pPr>
-        <w:rPr>
-          <w:sz w:val="24"/>
-          <w:szCs w:val="24"/>
-          <w:u w:val="single"/>
-        </w:rPr>
-      </w:pPr>
-    </w:p>
-    <w:p>
-      <w:pPr>
-        <w:rPr>
-          <w:sz w:val="24"/>
-          <w:szCs w:val="24"/>
-          <w:u w:val="single"/>
-        </w:rPr>
-      </w:pPr>
-      <w:r>
-        <w:rPr>
-          <w:sz w:val="24"/>
-          <w:szCs w:val="24"/>
-          <w:u w:val="single"/>
-        </w:rPr>
-        <w:t>SaveSchedPDFMod</w:t>
-      </w:r>
-      <w:r>
-        <w:rPr>
-          <w:sz w:val="24"/>
-          <w:szCs w:val="24"/>
-          <w:u w:val="single"/>
-        </w:rPr>
-        <w:t>:</w:t>
-      </w:r>
-    </w:p>
-    <w:p>
-      <w:pPr>
-        <w:rPr>
-          <w:sz w:val="24"/>
-          <w:szCs w:val="24"/>
-        </w:rPr>
-      </w:pPr>
-      <w:r>
-        <w:rPr>
-          <w:sz w:val="24"/>
-          <w:szCs w:val="24"/>
-        </w:rPr>
-        <w:t xml:space="preserve">Contains the subroutines for password protecting macro and creating PDF versions of the schedule </w:t>
-      </w:r>
-    </w:p>
-    <w:p>
-      <w:pPr>
-        <w:pStyle w:val="ListParagraph"/>
-        <w:numPr>
-          <w:ilvl w:val="0"/>
-          <w:numId w:val="5"/>
-        </w:numPr>
-        <w:rPr>
-          <w:i/>
-          <w:sz w:val="24"/>
-          <w:szCs w:val="24"/>
-        </w:rPr>
-      </w:pPr>
-      <w:r>
-        <w:rPr>
-          <w:i/>
-          <w:sz w:val="24"/>
-          <w:szCs w:val="24"/>
-        </w:rPr>
-        <w:t>PasswordProtect</w:t>
-      </w:r>
-      <w:r>
-        <w:rPr>
-          <w:i/>
-          <w:sz w:val="24"/>
-          <w:szCs w:val="24"/>
-        </w:rPr>
-        <w:t>()</w:t>
-      </w:r>
-      <w:r>
-        <w:rPr>
-          <w:i/>
-          <w:sz w:val="24"/>
-          <w:szCs w:val="24"/>
-        </w:rPr>
-        <w:t xml:space="preserve">: </w:t>
-      </w:r>
-      <w:r>
-        <w:rPr>
-          <w:sz w:val="24"/>
-          <w:szCs w:val="24"/>
-        </w:rPr>
-        <w:t>specifies file paths, specifies names of PDFs generated and saves 2 copies of generated PDF schedule</w:t>
-      </w:r>
-    </w:p>
-    <w:p>
-      <w:pPr>
-        <w:pStyle w:val="ListParagraph"/>
-        <w:numPr>
-          <w:ilvl w:val="0"/>
-          <w:numId w:val="5"/>
-        </w:numPr>
-        <w:rPr>
-          <w:i/>
-          <w:sz w:val="24"/>
-          <w:szCs w:val="24"/>
-        </w:rPr>
-      </w:pPr>
-      <w:r>
-        <w:rPr>
-          <w:i/>
-          <w:sz w:val="24"/>
-          <w:szCs w:val="24"/>
-        </w:rPr>
-        <w:t>SaveSchedule</w:t>
-      </w:r>
-      <w:r>
-        <w:rPr>
-          <w:i/>
-          <w:sz w:val="24"/>
-          <w:szCs w:val="24"/>
-        </w:rPr>
-        <w:t>()</w:t>
-      </w:r>
-      <w:r>
-        <w:rPr>
-          <w:i/>
-          <w:sz w:val="24"/>
-          <w:szCs w:val="24"/>
-        </w:rPr>
-        <w:t xml:space="preserve">: </w:t>
-      </w:r>
-      <w:r>
-        <w:rPr>
-          <w:sz w:val="24"/>
-          <w:szCs w:val="24"/>
-        </w:rPr>
-        <w:t>save the current schedule as PDF for use with Scheduling PDF script</w:t>
-      </w:r>
-    </w:p>
-    <w:p>
-      <w:pPr>
-        <w:pStyle w:val="ListParagraph"/>
-        <w:numPr>
-          <w:ilvl w:val="0"/>
-          <w:numId w:val="5"/>
-        </w:numPr>
-        <w:rPr>
-          <w:sz w:val="24"/>
-          <w:szCs w:val="24"/>
-        </w:rPr>
-      </w:pPr>
-      <w:r>
-        <w:rPr>
-          <w:i/>
-          <w:sz w:val="24"/>
-          <w:szCs w:val="24"/>
-        </w:rPr>
-        <w:t xml:space="preserve">SaveArchive(): </w:t>
-      </w:r>
-      <w:r>
-        <w:rPr>
-          <w:sz w:val="24"/>
-          <w:szCs w:val="24"/>
-        </w:rPr>
-        <w:t>save the current schedule as an Archived PDF file</w:t>
-      </w:r>
-    </w:p>
-    <w:p>
-      <w:pPr>
-        <w:pStyle w:val="ListParagraph"/>
-        <w:numPr>
-          <w:ilvl w:val="0"/>
-          <w:numId w:val="5"/>
-        </w:numPr>
-        <w:rPr>
-          <w:i/>
-          <w:sz w:val="24"/>
-          <w:szCs w:val="24"/>
-        </w:rPr>
-      </w:pPr>
-      <w:r>
-        <w:rPr>
-          <w:i/>
-          <w:sz w:val="24"/>
-          <w:szCs w:val="24"/>
-        </w:rPr>
-        <w:t>SaveToODS()</w:t>
-      </w:r>
-    </w:p>
-    <w:p>
-      <w:pPr>
-        <w:pStyle w:val="ListParagraph"/>
-        <w:numPr>
-          <w:ilvl w:val="0"/>
-          <w:numId w:val="5"/>
-        </w:numPr>
-        <w:rPr>
-          <w:i/>
-          <w:sz w:val="24"/>
-          <w:szCs w:val="24"/>
-        </w:rPr>
-      </w:pPr>
-      <w:r>
-        <w:rPr>
-          <w:i/>
-          <w:sz w:val="24"/>
-          <w:szCs w:val="24"/>
-        </w:rPr>
-        <w:t>LaunchSchedulizer</w:t>
-      </w:r>
-      <w:r>
-        <w:rPr>
-          <w:i/>
-          <w:sz w:val="24"/>
-          <w:szCs w:val="24"/>
-        </w:rPr>
-        <w:t xml:space="preserve">(): </w:t>
-      </w:r>
-      <w:r>
-        <w:rPr>
-          <w:sz w:val="24"/>
-          <w:szCs w:val="24"/>
-        </w:rPr>
-        <w:t>open the current schedule in a web-browser</w:t>
-      </w:r>
-    </w:p>
-    <w:p>
-      <w:pPr>
-        <w:pStyle w:val="ListParagraph"/>
-        <w:numPr>
-          <w:ilvl w:val="0"/>
-          <w:numId w:val="5"/>
-        </w:numPr>
-        <w:rPr>
-          <w:i/>
-          <w:sz w:val="24"/>
-          <w:szCs w:val="24"/>
-        </w:rPr>
-      </w:pPr>
-      <w:r>
-        <w:rPr>
-          <w:i/>
-          <w:sz w:val="24"/>
-          <w:szCs w:val="24"/>
-        </w:rPr>
-        <w:t xml:space="preserve">GetRange(): </w:t>
-      </w:r>
-      <w:r>
-        <w:rPr>
-          <w:sz w:val="24"/>
-          <w:szCs w:val="24"/>
-        </w:rPr>
-        <w:t>return the range needed for each of the 2 schedules</w:t>
-      </w:r>
-    </w:p>
-    <w:p>
-      <w:pPr>
-        <w:pStyle w:val="ListParagraph"/>
-        <w:numPr>
-          <w:ilvl w:val="0"/>
-          <w:numId w:val="5"/>
-        </w:numPr>
-        <w:rPr>
-          <w:i/>
-          <w:sz w:val="24"/>
-          <w:szCs w:val="24"/>
-        </w:rPr>
-      </w:pPr>
-      <w:r>
-        <w:rPr>
-          <w:i/>
-          <w:sz w:val="24"/>
-          <w:szCs w:val="24"/>
-        </w:rPr>
         <w:t xml:space="preserve">GetDate(): </w:t>
       </w:r>
       <w:r>
@@ -5197,16 +5156,15 @@
           <w:sz w:val="24"/>
           <w:szCs w:val="24"/>
         </w:rPr>
-        <w:t>return the current date being used</w:t>
-      </w:r>
-    </w:p>
-    <w:p>
-      <w:pPr>
-        <w:rPr>
-          <w:sz w:val="24"/>
-          <w:szCs w:val="24"/>
-        </w:rPr>
-      </w:pPr>
+        <w:t>return the current date being use</w:t>
+      </w:r>
+      <w:r>
+        <w:rPr>
+          <w:sz w:val="24"/>
+          <w:szCs w:val="24"/>
+        </w:rPr>
+        <w:t>d</w:t>
+      </w:r>
     </w:p>
     <w:p>
       <w:pPr>
@@ -5388,23 +5346,16 @@
           <w:sz w:val="24"/>
           <w:szCs w:val="24"/>
         </w:rPr>
-        <w:t>CommandButton1_</w:t>
-      </w:r>
-      <w:proofErr w:type="gramStart"/>
-      <w:r>
-        <w:rPr>
-          <w:sz w:val="24"/>
-          <w:szCs w:val="24"/>
-        </w:rPr>
-        <w:t>Click(</w:t>
-      </w:r>
-      <w:proofErr w:type="gramEnd"/>
-      <w:r>
-        <w:rPr>
-          <w:sz w:val="24"/>
-          <w:szCs w:val="24"/>
-        </w:rPr>
-        <w:t>)</w:t>
+        <w:t>CommandButton1_C</w:t>
+      </w:r>
+      <w:bookmarkStart w:id="0" w:name="_GoBack"/>
+      <w:bookmarkEnd w:id="0"/>
+      <w:r>
+        <w:rPr>
+          <w:sz w:val="24"/>
+          <w:szCs w:val="24"/>
+        </w:rPr>
+        <w:t>lick()</w:t>
       </w:r>
     </w:p>
     <w:p>
@@ -5550,7 +5501,6 @@
           <w:sz w:val="28"/>
           <w:szCs w:val="28"/>
         </w:rPr>
-        <w:lastRenderedPageBreak/>
         <w:t>Sheet</w:t>
       </w:r>
       <w:r>
@@ -5718,12 +5668,22 @@
           <w:szCs w:val="28"/>
         </w:rPr>
       </w:pPr>
-      <w:r>
+    </w:p>
+    <w:p>
+      <w:pPr>
         <w:rPr>
           <w:b/>
           <w:sz w:val="28"/>
           <w:szCs w:val="28"/>
         </w:rPr>
+      </w:pPr>
+      <w:r>
+        <w:rPr>
+          <w:b/>
+          <w:sz w:val="28"/>
+          <w:szCs w:val="28"/>
+        </w:rPr>
+        <w:lastRenderedPageBreak/>
         <w:t>Sheet8 Code</w:t>
       </w:r>
     </w:p>

</xml_diff>